<commit_message>
update to software disclosuere
</commit_message>
<xml_diff>
--- a/Software-Disclosure-Form.20161013_QuSpin.docx
+++ b/Software-Disclosure-Form.20161013_QuSpin.docx
@@ -2208,27 +2208,7 @@
           <w:sz w:val="22"/>
           <w:szCs w:val="22"/>
         </w:rPr>
-        <w:t xml:space="preserve">Failure to submit to the Office of Technology Development an update to this form to show changes to your address, phone number, </w:t>
-      </w:r>
-      <w:proofErr w:type="gramStart"/>
-      <w:r>
-        <w:rPr>
-          <w:b/>
-          <w:color w:val="000000"/>
-          <w:sz w:val="22"/>
-          <w:szCs w:val="22"/>
-        </w:rPr>
-        <w:t>email</w:t>
-      </w:r>
-      <w:proofErr w:type="gramEnd"/>
-      <w:r>
-        <w:rPr>
-          <w:b/>
-          <w:color w:val="000000"/>
-          <w:sz w:val="22"/>
-          <w:szCs w:val="22"/>
-        </w:rPr>
-        <w:t xml:space="preserve"> address and/or employment/enrollment status may lead to the forfeiture of royalty income.</w:t>
+        <w:t>Failure to submit to the Office of Technology Development an update to this form to show changes to your address, phone number, email address and/or employment/enrollment status may lead to the forfeiture of royalty income.</w:t>
       </w:r>
     </w:p>
     <w:p>
@@ -2835,8 +2815,6 @@
               </w:rPr>
               <w:t>uS</w:t>
             </w:r>
-            <w:bookmarkStart w:id="1" w:name="_GoBack"/>
-            <w:bookmarkEnd w:id="1"/>
             <w:r>
               <w:rPr>
                 <w:b/>
@@ -3272,7 +3250,7 @@
                 </w:ffData>
               </w:fldChar>
             </w:r>
-            <w:bookmarkStart w:id="2" w:name="Text3"/>
+            <w:bookmarkStart w:id="1" w:name="Text3"/>
             <w:r>
               <w:rPr>
                 <w:rFonts w:ascii="Arial" w:hAnsi="Arial" w:cs="Arial"/>
@@ -3312,7 +3290,7 @@
               </w:rPr>
               <w:fldChar w:fldCharType="end"/>
             </w:r>
-            <w:bookmarkEnd w:id="2"/>
+            <w:bookmarkEnd w:id="1"/>
           </w:p>
         </w:tc>
         <w:tc>
@@ -3352,7 +3330,7 @@
                 </w:ffData>
               </w:fldChar>
             </w:r>
-            <w:bookmarkStart w:id="3" w:name="Text4"/>
+            <w:bookmarkStart w:id="2" w:name="Text4"/>
             <w:r>
               <w:rPr>
                 <w:rFonts w:ascii="Arial" w:hAnsi="Arial" w:cs="Arial"/>
@@ -3391,7 +3369,7 @@
               </w:rPr>
               <w:fldChar w:fldCharType="end"/>
             </w:r>
-            <w:bookmarkEnd w:id="3"/>
+            <w:bookmarkEnd w:id="2"/>
           </w:p>
         </w:tc>
         <w:tc>
@@ -3431,7 +3409,7 @@
                 </w:ffData>
               </w:fldChar>
             </w:r>
-            <w:bookmarkStart w:id="4" w:name="Text5"/>
+            <w:bookmarkStart w:id="3" w:name="Text5"/>
             <w:r>
               <w:rPr>
                 <w:rFonts w:ascii="Arial" w:hAnsi="Arial" w:cs="Arial"/>
@@ -3471,7 +3449,7 @@
               </w:rPr>
               <w:fldChar w:fldCharType="end"/>
             </w:r>
-            <w:bookmarkEnd w:id="4"/>
+            <w:bookmarkEnd w:id="3"/>
           </w:p>
         </w:tc>
         <w:tc>
@@ -3512,7 +3490,7 @@
                 </w:ffData>
               </w:fldChar>
             </w:r>
-            <w:bookmarkStart w:id="5" w:name="Text6"/>
+            <w:bookmarkStart w:id="4" w:name="Text6"/>
             <w:r>
               <w:rPr>
                 <w:rFonts w:ascii="Arial" w:hAnsi="Arial" w:cs="Arial"/>
@@ -3574,7 +3552,7 @@
               </w:rPr>
               <w:fldChar w:fldCharType="end"/>
             </w:r>
-            <w:bookmarkEnd w:id="5"/>
+            <w:bookmarkEnd w:id="4"/>
           </w:p>
         </w:tc>
       </w:tr>
@@ -3619,7 +3597,7 @@
                 </w:ffData>
               </w:fldChar>
             </w:r>
-            <w:bookmarkStart w:id="6" w:name="Text7"/>
+            <w:bookmarkStart w:id="5" w:name="Text7"/>
             <w:r>
               <w:rPr>
                 <w:rFonts w:ascii="Arial" w:hAnsi="Arial" w:cs="Arial"/>
@@ -3659,7 +3637,7 @@
               </w:rPr>
               <w:fldChar w:fldCharType="end"/>
             </w:r>
-            <w:bookmarkEnd w:id="6"/>
+            <w:bookmarkEnd w:id="5"/>
           </w:p>
         </w:tc>
         <w:tc>
@@ -3699,7 +3677,7 @@
                 </w:ffData>
               </w:fldChar>
             </w:r>
-            <w:bookmarkStart w:id="7" w:name="Text8"/>
+            <w:bookmarkStart w:id="6" w:name="Text8"/>
             <w:r>
               <w:rPr>
                 <w:rFonts w:ascii="Arial" w:hAnsi="Arial" w:cs="Arial"/>
@@ -3739,7 +3717,7 @@
               </w:rPr>
               <w:fldChar w:fldCharType="end"/>
             </w:r>
-            <w:bookmarkEnd w:id="7"/>
+            <w:bookmarkEnd w:id="6"/>
           </w:p>
         </w:tc>
         <w:tc>
@@ -3779,7 +3757,7 @@
                 </w:ffData>
               </w:fldChar>
             </w:r>
-            <w:bookmarkStart w:id="8" w:name="Text9"/>
+            <w:bookmarkStart w:id="7" w:name="Text9"/>
             <w:r>
               <w:rPr>
                 <w:rFonts w:ascii="Arial" w:hAnsi="Arial" w:cs="Arial"/>
@@ -3819,7 +3797,7 @@
               </w:rPr>
               <w:fldChar w:fldCharType="end"/>
             </w:r>
-            <w:bookmarkEnd w:id="8"/>
+            <w:bookmarkEnd w:id="7"/>
           </w:p>
         </w:tc>
         <w:tc>
@@ -3860,7 +3838,7 @@
                 </w:ffData>
               </w:fldChar>
             </w:r>
-            <w:bookmarkStart w:id="9" w:name="Text10"/>
+            <w:bookmarkStart w:id="8" w:name="Text10"/>
             <w:r>
               <w:rPr>
                 <w:rFonts w:ascii="Arial" w:hAnsi="Arial" w:cs="Arial"/>
@@ -3922,7 +3900,7 @@
               </w:rPr>
               <w:fldChar w:fldCharType="end"/>
             </w:r>
-            <w:bookmarkEnd w:id="9"/>
+            <w:bookmarkEnd w:id="8"/>
           </w:p>
         </w:tc>
       </w:tr>
@@ -3967,7 +3945,7 @@
                 </w:ffData>
               </w:fldChar>
             </w:r>
-            <w:bookmarkStart w:id="10" w:name="Text11"/>
+            <w:bookmarkStart w:id="9" w:name="Text11"/>
             <w:r>
               <w:rPr>
                 <w:rFonts w:ascii="Arial" w:hAnsi="Arial" w:cs="Arial"/>
@@ -4043,7 +4021,7 @@
               </w:rPr>
               <w:fldChar w:fldCharType="end"/>
             </w:r>
-            <w:bookmarkEnd w:id="10"/>
+            <w:bookmarkEnd w:id="9"/>
           </w:p>
         </w:tc>
         <w:tc>
@@ -4083,7 +4061,7 @@
                 </w:ffData>
               </w:fldChar>
             </w:r>
-            <w:bookmarkStart w:id="11" w:name="Text12"/>
+            <w:bookmarkStart w:id="10" w:name="Text12"/>
             <w:r>
               <w:rPr>
                 <w:rFonts w:ascii="Arial" w:hAnsi="Arial" w:cs="Arial"/>
@@ -4159,7 +4137,7 @@
               </w:rPr>
               <w:fldChar w:fldCharType="end"/>
             </w:r>
-            <w:bookmarkEnd w:id="11"/>
+            <w:bookmarkEnd w:id="10"/>
           </w:p>
         </w:tc>
         <w:tc>
@@ -4199,7 +4177,7 @@
                 </w:ffData>
               </w:fldChar>
             </w:r>
-            <w:bookmarkStart w:id="12" w:name="Text13"/>
+            <w:bookmarkStart w:id="11" w:name="Text13"/>
             <w:r>
               <w:rPr>
                 <w:rFonts w:ascii="Arial" w:hAnsi="Arial" w:cs="Arial"/>
@@ -4275,7 +4253,7 @@
               </w:rPr>
               <w:fldChar w:fldCharType="end"/>
             </w:r>
-            <w:bookmarkEnd w:id="12"/>
+            <w:bookmarkEnd w:id="11"/>
           </w:p>
         </w:tc>
         <w:tc>
@@ -4315,7 +4293,7 @@
                 </w:ffData>
               </w:fldChar>
             </w:r>
-            <w:bookmarkStart w:id="13" w:name="Text14"/>
+            <w:bookmarkStart w:id="12" w:name="Text14"/>
             <w:r>
               <w:rPr>
                 <w:rFonts w:ascii="Arial" w:hAnsi="Arial" w:cs="Arial"/>
@@ -4391,7 +4369,7 @@
               </w:rPr>
               <w:fldChar w:fldCharType="end"/>
             </w:r>
-            <w:bookmarkEnd w:id="13"/>
+            <w:bookmarkEnd w:id="12"/>
           </w:p>
         </w:tc>
       </w:tr>
@@ -4436,7 +4414,7 @@
                 </w:ffData>
               </w:fldChar>
             </w:r>
-            <w:bookmarkStart w:id="14" w:name="Text15"/>
+            <w:bookmarkStart w:id="13" w:name="Text15"/>
             <w:r>
               <w:rPr>
                 <w:rFonts w:ascii="Arial" w:hAnsi="Arial" w:cs="Arial"/>
@@ -4512,7 +4490,7 @@
               </w:rPr>
               <w:fldChar w:fldCharType="end"/>
             </w:r>
-            <w:bookmarkEnd w:id="14"/>
+            <w:bookmarkEnd w:id="13"/>
           </w:p>
         </w:tc>
         <w:tc>
@@ -4552,7 +4530,7 @@
                 </w:ffData>
               </w:fldChar>
             </w:r>
-            <w:bookmarkStart w:id="15" w:name="Text16"/>
+            <w:bookmarkStart w:id="14" w:name="Text16"/>
             <w:r>
               <w:rPr>
                 <w:rFonts w:ascii="Arial" w:hAnsi="Arial" w:cs="Arial"/>
@@ -4628,7 +4606,7 @@
               </w:rPr>
               <w:fldChar w:fldCharType="end"/>
             </w:r>
-            <w:bookmarkEnd w:id="15"/>
+            <w:bookmarkEnd w:id="14"/>
           </w:p>
         </w:tc>
         <w:tc>
@@ -4668,7 +4646,7 @@
                 </w:ffData>
               </w:fldChar>
             </w:r>
-            <w:bookmarkStart w:id="16" w:name="Text17"/>
+            <w:bookmarkStart w:id="15" w:name="Text17"/>
             <w:r>
               <w:rPr>
                 <w:rFonts w:ascii="Arial" w:hAnsi="Arial" w:cs="Arial"/>
@@ -4744,7 +4722,7 @@
               </w:rPr>
               <w:fldChar w:fldCharType="end"/>
             </w:r>
-            <w:bookmarkEnd w:id="16"/>
+            <w:bookmarkEnd w:id="15"/>
           </w:p>
         </w:tc>
         <w:tc>
@@ -4784,7 +4762,7 @@
                 </w:ffData>
               </w:fldChar>
             </w:r>
-            <w:bookmarkStart w:id="17" w:name="Text18"/>
+            <w:bookmarkStart w:id="16" w:name="Text18"/>
             <w:r>
               <w:rPr>
                 <w:rFonts w:ascii="Arial" w:hAnsi="Arial" w:cs="Arial"/>
@@ -4860,7 +4838,7 @@
               </w:rPr>
               <w:fldChar w:fldCharType="end"/>
             </w:r>
-            <w:bookmarkEnd w:id="17"/>
+            <w:bookmarkEnd w:id="16"/>
           </w:p>
         </w:tc>
       </w:tr>
@@ -4905,7 +4883,7 @@
                 </w:ffData>
               </w:fldChar>
             </w:r>
-            <w:bookmarkStart w:id="18" w:name="Text19"/>
+            <w:bookmarkStart w:id="17" w:name="Text19"/>
             <w:r>
               <w:rPr>
                 <w:rFonts w:ascii="Arial" w:hAnsi="Arial" w:cs="Arial"/>
@@ -4981,7 +4959,7 @@
               </w:rPr>
               <w:fldChar w:fldCharType="end"/>
             </w:r>
-            <w:bookmarkEnd w:id="18"/>
+            <w:bookmarkEnd w:id="17"/>
           </w:p>
         </w:tc>
         <w:tc>
@@ -5021,7 +4999,7 @@
                 </w:ffData>
               </w:fldChar>
             </w:r>
-            <w:bookmarkStart w:id="19" w:name="Text20"/>
+            <w:bookmarkStart w:id="18" w:name="Text20"/>
             <w:r>
               <w:rPr>
                 <w:rFonts w:ascii="Arial" w:hAnsi="Arial" w:cs="Arial"/>
@@ -5097,7 +5075,7 @@
               </w:rPr>
               <w:fldChar w:fldCharType="end"/>
             </w:r>
-            <w:bookmarkEnd w:id="19"/>
+            <w:bookmarkEnd w:id="18"/>
           </w:p>
         </w:tc>
         <w:tc>
@@ -5137,7 +5115,7 @@
                 </w:ffData>
               </w:fldChar>
             </w:r>
-            <w:bookmarkStart w:id="20" w:name="Text21"/>
+            <w:bookmarkStart w:id="19" w:name="Text21"/>
             <w:r>
               <w:rPr>
                 <w:rFonts w:ascii="Arial" w:hAnsi="Arial" w:cs="Arial"/>
@@ -5213,7 +5191,7 @@
               </w:rPr>
               <w:fldChar w:fldCharType="end"/>
             </w:r>
-            <w:bookmarkEnd w:id="20"/>
+            <w:bookmarkEnd w:id="19"/>
           </w:p>
         </w:tc>
         <w:tc>
@@ -5253,7 +5231,7 @@
                 </w:ffData>
               </w:fldChar>
             </w:r>
-            <w:bookmarkStart w:id="21" w:name="Text22"/>
+            <w:bookmarkStart w:id="20" w:name="Text22"/>
             <w:r>
               <w:rPr>
                 <w:rFonts w:ascii="Arial" w:hAnsi="Arial" w:cs="Arial"/>
@@ -5329,7 +5307,7 @@
               </w:rPr>
               <w:fldChar w:fldCharType="end"/>
             </w:r>
-            <w:bookmarkEnd w:id="21"/>
+            <w:bookmarkEnd w:id="20"/>
           </w:p>
         </w:tc>
       </w:tr>
@@ -5700,7 +5678,7 @@
                 </w:ffData>
               </w:fldChar>
             </w:r>
-            <w:bookmarkStart w:id="22" w:name="Text23"/>
+            <w:bookmarkStart w:id="21" w:name="Text23"/>
             <w:r>
               <w:rPr>
                 <w:rFonts w:ascii="Arial" w:hAnsi="Arial" w:cs="Arial"/>
@@ -5783,7 +5761,7 @@
               </w:rPr>
               <w:fldChar w:fldCharType="end"/>
             </w:r>
-            <w:bookmarkEnd w:id="22"/>
+            <w:bookmarkEnd w:id="21"/>
           </w:p>
         </w:tc>
         <w:tc>
@@ -5823,7 +5801,7 @@
                 </w:ffData>
               </w:fldChar>
             </w:r>
-            <w:bookmarkStart w:id="23" w:name="Text24"/>
+            <w:bookmarkStart w:id="22" w:name="Text24"/>
             <w:r>
               <w:rPr>
                 <w:rFonts w:ascii="Arial" w:hAnsi="Arial" w:cs="Arial"/>
@@ -5899,7 +5877,7 @@
               </w:rPr>
               <w:fldChar w:fldCharType="end"/>
             </w:r>
-            <w:bookmarkEnd w:id="23"/>
+            <w:bookmarkEnd w:id="22"/>
           </w:p>
         </w:tc>
         <w:tc>
@@ -5939,7 +5917,7 @@
                 </w:ffData>
               </w:fldChar>
             </w:r>
-            <w:bookmarkStart w:id="24" w:name="Text25"/>
+            <w:bookmarkStart w:id="23" w:name="Text25"/>
             <w:r>
               <w:rPr>
                 <w:rFonts w:ascii="Arial" w:hAnsi="Arial" w:cs="Arial"/>
@@ -6015,7 +5993,7 @@
               </w:rPr>
               <w:fldChar w:fldCharType="end"/>
             </w:r>
-            <w:bookmarkEnd w:id="24"/>
+            <w:bookmarkEnd w:id="23"/>
           </w:p>
         </w:tc>
         <w:tc>
@@ -6055,7 +6033,7 @@
                 </w:ffData>
               </w:fldChar>
             </w:r>
-            <w:bookmarkStart w:id="25" w:name="Text26"/>
+            <w:bookmarkStart w:id="24" w:name="Text26"/>
             <w:r>
               <w:rPr>
                 <w:rFonts w:ascii="Arial" w:hAnsi="Arial" w:cs="Arial"/>
@@ -6131,7 +6109,7 @@
               </w:rPr>
               <w:fldChar w:fldCharType="end"/>
             </w:r>
-            <w:bookmarkEnd w:id="25"/>
+            <w:bookmarkEnd w:id="24"/>
           </w:p>
         </w:tc>
       </w:tr>
@@ -6176,7 +6154,7 @@
                 </w:ffData>
               </w:fldChar>
             </w:r>
-            <w:bookmarkStart w:id="26" w:name="Text27"/>
+            <w:bookmarkStart w:id="25" w:name="Text27"/>
             <w:r>
               <w:rPr>
                 <w:rFonts w:ascii="Arial" w:hAnsi="Arial" w:cs="Arial"/>
@@ -6252,7 +6230,7 @@
               </w:rPr>
               <w:fldChar w:fldCharType="end"/>
             </w:r>
-            <w:bookmarkEnd w:id="26"/>
+            <w:bookmarkEnd w:id="25"/>
           </w:p>
         </w:tc>
         <w:tc>
@@ -6292,7 +6270,7 @@
                 </w:ffData>
               </w:fldChar>
             </w:r>
-            <w:bookmarkStart w:id="27" w:name="Text28"/>
+            <w:bookmarkStart w:id="26" w:name="Text28"/>
             <w:r>
               <w:rPr>
                 <w:rFonts w:ascii="Arial" w:hAnsi="Arial" w:cs="Arial"/>
@@ -6368,7 +6346,7 @@
               </w:rPr>
               <w:fldChar w:fldCharType="end"/>
             </w:r>
-            <w:bookmarkEnd w:id="27"/>
+            <w:bookmarkEnd w:id="26"/>
           </w:p>
         </w:tc>
         <w:tc>
@@ -6408,7 +6386,7 @@
                 </w:ffData>
               </w:fldChar>
             </w:r>
-            <w:bookmarkStart w:id="28" w:name="Text29"/>
+            <w:bookmarkStart w:id="27" w:name="Text29"/>
             <w:r>
               <w:rPr>
                 <w:rFonts w:ascii="Arial" w:hAnsi="Arial" w:cs="Arial"/>
@@ -6484,7 +6462,7 @@
               </w:rPr>
               <w:fldChar w:fldCharType="end"/>
             </w:r>
-            <w:bookmarkEnd w:id="28"/>
+            <w:bookmarkEnd w:id="27"/>
           </w:p>
         </w:tc>
         <w:tc>
@@ -6524,7 +6502,7 @@
                 </w:ffData>
               </w:fldChar>
             </w:r>
-            <w:bookmarkStart w:id="29" w:name="Text30"/>
+            <w:bookmarkStart w:id="28" w:name="Text30"/>
             <w:r>
               <w:rPr>
                 <w:rFonts w:ascii="Arial" w:hAnsi="Arial" w:cs="Arial"/>
@@ -6600,7 +6578,7 @@
               </w:rPr>
               <w:fldChar w:fldCharType="end"/>
             </w:r>
-            <w:bookmarkEnd w:id="29"/>
+            <w:bookmarkEnd w:id="28"/>
           </w:p>
         </w:tc>
       </w:tr>
@@ -6645,7 +6623,7 @@
                 </w:ffData>
               </w:fldChar>
             </w:r>
-            <w:bookmarkStart w:id="30" w:name="Text31"/>
+            <w:bookmarkStart w:id="29" w:name="Text31"/>
             <w:r>
               <w:rPr>
                 <w:rFonts w:ascii="Arial" w:hAnsi="Arial" w:cs="Arial"/>
@@ -6721,7 +6699,7 @@
               </w:rPr>
               <w:fldChar w:fldCharType="end"/>
             </w:r>
-            <w:bookmarkEnd w:id="30"/>
+            <w:bookmarkEnd w:id="29"/>
           </w:p>
         </w:tc>
         <w:tc>
@@ -6761,7 +6739,7 @@
                 </w:ffData>
               </w:fldChar>
             </w:r>
-            <w:bookmarkStart w:id="31" w:name="Text32"/>
+            <w:bookmarkStart w:id="30" w:name="Text32"/>
             <w:r>
               <w:rPr>
                 <w:rFonts w:ascii="Arial" w:hAnsi="Arial" w:cs="Arial"/>
@@ -6837,7 +6815,7 @@
               </w:rPr>
               <w:fldChar w:fldCharType="end"/>
             </w:r>
-            <w:bookmarkEnd w:id="31"/>
+            <w:bookmarkEnd w:id="30"/>
           </w:p>
         </w:tc>
         <w:tc>
@@ -6877,7 +6855,7 @@
                 </w:ffData>
               </w:fldChar>
             </w:r>
-            <w:bookmarkStart w:id="32" w:name="Text33"/>
+            <w:bookmarkStart w:id="31" w:name="Text33"/>
             <w:r>
               <w:rPr>
                 <w:rFonts w:ascii="Arial" w:hAnsi="Arial" w:cs="Arial"/>
@@ -6953,7 +6931,7 @@
               </w:rPr>
               <w:fldChar w:fldCharType="end"/>
             </w:r>
-            <w:bookmarkEnd w:id="32"/>
+            <w:bookmarkEnd w:id="31"/>
           </w:p>
         </w:tc>
         <w:tc>
@@ -6993,7 +6971,7 @@
                 </w:ffData>
               </w:fldChar>
             </w:r>
-            <w:bookmarkStart w:id="33" w:name="Text34"/>
+            <w:bookmarkStart w:id="32" w:name="Text34"/>
             <w:r>
               <w:rPr>
                 <w:rFonts w:ascii="Arial" w:hAnsi="Arial" w:cs="Arial"/>
@@ -7069,7 +7047,7 @@
               </w:rPr>
               <w:fldChar w:fldCharType="end"/>
             </w:r>
-            <w:bookmarkEnd w:id="33"/>
+            <w:bookmarkEnd w:id="32"/>
           </w:p>
         </w:tc>
       </w:tr>
@@ -11334,7 +11312,7 @@
         </w:rPr>
         <w:t xml:space="preserve">     Yes </w:t>
       </w:r>
-      <w:bookmarkStart w:id="34" w:name="Check1"/>
+      <w:bookmarkStart w:id="33" w:name="Check1"/>
       <w:r>
         <w:rPr>
           <w:sz w:val="18"/>
@@ -11379,7 +11357,7 @@
         </w:rPr>
         <w:fldChar w:fldCharType="end"/>
       </w:r>
-      <w:bookmarkEnd w:id="34"/>
+      <w:bookmarkEnd w:id="33"/>
       <w:r>
         <w:rPr>
           <w:sz w:val="22"/>
@@ -11387,7 +11365,7 @@
         </w:rPr>
         <w:t xml:space="preserve">     No </w:t>
       </w:r>
-      <w:bookmarkStart w:id="35" w:name="Check2"/>
+      <w:bookmarkStart w:id="34" w:name="Check2"/>
       <w:r>
         <w:rPr>
           <w:sz w:val="18"/>
@@ -11433,7 +11411,7 @@
         </w:rPr>
         <w:fldChar w:fldCharType="end"/>
       </w:r>
-      <w:bookmarkEnd w:id="35"/>
+      <w:bookmarkEnd w:id="34"/>
     </w:p>
     <w:p>
       <w:pPr>
@@ -11491,7 +11469,7 @@
           </w:ffData>
         </w:fldChar>
       </w:r>
-      <w:bookmarkStart w:id="36" w:name="Text71"/>
+      <w:bookmarkStart w:id="35" w:name="Text71"/>
       <w:r>
         <w:rPr>
           <w:rFonts w:ascii="Arial" w:hAnsi="Arial" w:cs="Arial"/>
@@ -11567,7 +11545,7 @@
         </w:rPr>
         <w:fldChar w:fldCharType="end"/>
       </w:r>
-      <w:bookmarkEnd w:id="36"/>
+      <w:bookmarkEnd w:id="35"/>
     </w:p>
     <w:p>
       <w:pPr>
@@ -11616,7 +11594,7 @@
         <w:tab/>
         <w:t xml:space="preserve">Yes </w:t>
       </w:r>
-      <w:bookmarkStart w:id="37" w:name="Check3"/>
+      <w:bookmarkStart w:id="36" w:name="Check3"/>
       <w:r>
         <w:rPr>
           <w:sz w:val="18"/>
@@ -11661,7 +11639,7 @@
         </w:rPr>
         <w:fldChar w:fldCharType="end"/>
       </w:r>
-      <w:bookmarkEnd w:id="37"/>
+      <w:bookmarkEnd w:id="36"/>
       <w:r>
         <w:rPr>
           <w:sz w:val="22"/>
@@ -11669,7 +11647,7 @@
         </w:rPr>
         <w:t xml:space="preserve">     No </w:t>
       </w:r>
-      <w:bookmarkStart w:id="38" w:name="Check4"/>
+      <w:bookmarkStart w:id="37" w:name="Check4"/>
       <w:r>
         <w:rPr>
           <w:sz w:val="18"/>
@@ -11715,7 +11693,7 @@
         </w:rPr>
         <w:fldChar w:fldCharType="end"/>
       </w:r>
-      <w:bookmarkEnd w:id="38"/>
+      <w:bookmarkEnd w:id="37"/>
     </w:p>
     <w:p>
       <w:pPr>
@@ -11773,7 +11751,7 @@
           </w:ffData>
         </w:fldChar>
       </w:r>
-      <w:bookmarkStart w:id="39" w:name="Text72"/>
+      <w:bookmarkStart w:id="38" w:name="Text72"/>
       <w:r>
         <w:rPr>
           <w:rFonts w:ascii="Arial" w:hAnsi="Arial" w:cs="Arial"/>
@@ -11849,7 +11827,7 @@
         </w:rPr>
         <w:fldChar w:fldCharType="end"/>
       </w:r>
-      <w:bookmarkEnd w:id="39"/>
+      <w:bookmarkEnd w:id="38"/>
     </w:p>
     <w:p>
       <w:pPr>
@@ -12030,7 +12008,7 @@
         </w:rPr>
         <w:t xml:space="preserve">NIH </w:t>
       </w:r>
-      <w:bookmarkStart w:id="40" w:name="Check5"/>
+      <w:bookmarkStart w:id="39" w:name="Check5"/>
       <w:r>
         <w:rPr>
           <w:sz w:val="18"/>
@@ -12075,7 +12053,7 @@
         </w:rPr>
         <w:fldChar w:fldCharType="end"/>
       </w:r>
-      <w:bookmarkEnd w:id="40"/>
+      <w:bookmarkEnd w:id="39"/>
       <w:r>
         <w:rPr>
           <w:sz w:val="22"/>
@@ -12084,7 +12062,7 @@
         <w:tab/>
         <w:t xml:space="preserve">NSF </w:t>
       </w:r>
-      <w:bookmarkStart w:id="41" w:name="Check6"/>
+      <w:bookmarkStart w:id="40" w:name="Check6"/>
       <w:r>
         <w:rPr>
           <w:sz w:val="18"/>
@@ -12130,31 +12108,16 @@
         </w:rPr>
         <w:fldChar w:fldCharType="end"/>
       </w:r>
-      <w:bookmarkEnd w:id="41"/>
+      <w:bookmarkEnd w:id="40"/>
       <w:r>
         <w:rPr>
           <w:sz w:val="22"/>
           <w:szCs w:val="22"/>
         </w:rPr>
         <w:tab/>
-      </w:r>
-      <w:proofErr w:type="gramStart"/>
-      <w:r>
-        <w:rPr>
-          <w:sz w:val="22"/>
-          <w:szCs w:val="22"/>
-        </w:rPr>
-        <w:t>DoD</w:t>
-      </w:r>
-      <w:proofErr w:type="gramEnd"/>
-      <w:r>
-        <w:rPr>
-          <w:sz w:val="22"/>
-          <w:szCs w:val="22"/>
-        </w:rPr>
-        <w:t xml:space="preserve"> </w:t>
-      </w:r>
-      <w:bookmarkStart w:id="42" w:name="Check7"/>
+        <w:t xml:space="preserve">DoD </w:t>
+      </w:r>
+      <w:bookmarkStart w:id="41" w:name="Check7"/>
       <w:r>
         <w:rPr>
           <w:sz w:val="18"/>
@@ -12199,7 +12162,7 @@
         </w:rPr>
         <w:fldChar w:fldCharType="end"/>
       </w:r>
-      <w:bookmarkEnd w:id="42"/>
+      <w:bookmarkEnd w:id="41"/>
       <w:r>
         <w:rPr>
           <w:sz w:val="22"/>
@@ -12208,7 +12171,7 @@
         <w:tab/>
         <w:t xml:space="preserve">DoE </w:t>
       </w:r>
-      <w:bookmarkStart w:id="43" w:name="Check8"/>
+      <w:bookmarkStart w:id="42" w:name="Check8"/>
       <w:r>
         <w:rPr>
           <w:sz w:val="18"/>
@@ -12253,7 +12216,7 @@
         </w:rPr>
         <w:fldChar w:fldCharType="end"/>
       </w:r>
-      <w:bookmarkEnd w:id="43"/>
+      <w:bookmarkEnd w:id="42"/>
       <w:r>
         <w:rPr>
           <w:sz w:val="22"/>
@@ -12262,7 +12225,7 @@
         <w:tab/>
         <w:t xml:space="preserve">Other </w:t>
       </w:r>
-      <w:bookmarkStart w:id="44" w:name="Check9"/>
+      <w:bookmarkStart w:id="43" w:name="Check9"/>
       <w:r>
         <w:rPr>
           <w:sz w:val="18"/>
@@ -12307,7 +12270,7 @@
         </w:rPr>
         <w:fldChar w:fldCharType="end"/>
       </w:r>
-      <w:bookmarkEnd w:id="44"/>
+      <w:bookmarkEnd w:id="43"/>
       <w:r>
         <w:rPr>
           <w:sz w:val="22"/>
@@ -12316,7 +12279,7 @@
         <w:tab/>
         <w:t xml:space="preserve">None </w:t>
       </w:r>
-      <w:bookmarkStart w:id="45" w:name="Check10"/>
+      <w:bookmarkStart w:id="44" w:name="Check10"/>
       <w:r>
         <w:rPr>
           <w:sz w:val="18"/>
@@ -12361,7 +12324,7 @@
         </w:rPr>
         <w:fldChar w:fldCharType="end"/>
       </w:r>
-      <w:bookmarkEnd w:id="45"/>
+      <w:bookmarkEnd w:id="44"/>
     </w:p>
     <w:p>
       <w:pPr>
@@ -12662,7 +12625,7 @@
                 </w:ffData>
               </w:fldChar>
             </w:r>
-            <w:bookmarkStart w:id="46" w:name="Text35"/>
+            <w:bookmarkStart w:id="45" w:name="Text35"/>
             <w:r>
               <w:rPr>
                 <w:rFonts w:ascii="Arial" w:hAnsi="Arial" w:cs="Arial"/>
@@ -12702,7 +12665,7 @@
               </w:rPr>
               <w:fldChar w:fldCharType="end"/>
             </w:r>
-            <w:bookmarkEnd w:id="46"/>
+            <w:bookmarkEnd w:id="45"/>
           </w:p>
         </w:tc>
         <w:tc>
@@ -12741,7 +12704,7 @@
                 </w:ffData>
               </w:fldChar>
             </w:r>
-            <w:bookmarkStart w:id="47" w:name="Text36"/>
+            <w:bookmarkStart w:id="46" w:name="Text36"/>
             <w:r>
               <w:rPr>
                 <w:rFonts w:ascii="Arial" w:hAnsi="Arial" w:cs="Arial"/>
@@ -12781,7 +12744,7 @@
               </w:rPr>
               <w:fldChar w:fldCharType="end"/>
             </w:r>
-            <w:bookmarkEnd w:id="47"/>
+            <w:bookmarkEnd w:id="46"/>
           </w:p>
         </w:tc>
         <w:tc>
@@ -12820,7 +12783,7 @@
                 </w:ffData>
               </w:fldChar>
             </w:r>
-            <w:bookmarkStart w:id="48" w:name="Text37"/>
+            <w:bookmarkStart w:id="47" w:name="Text37"/>
             <w:r>
               <w:rPr>
                 <w:rFonts w:ascii="Arial" w:hAnsi="Arial" w:cs="Arial"/>
@@ -12888,6 +12851,85 @@
                 <w:szCs w:val="17"/>
               </w:rPr>
               <w:t> </w:t>
+            </w:r>
+            <w:r>
+              <w:rPr>
+                <w:sz w:val="18"/>
+                <w:szCs w:val="18"/>
+              </w:rPr>
+              <w:fldChar w:fldCharType="end"/>
+            </w:r>
+            <w:bookmarkEnd w:id="47"/>
+          </w:p>
+        </w:tc>
+        <w:tc>
+          <w:tcPr>
+            <w:tcW w:w="1716" w:type="dxa"/>
+            <w:tcBorders>
+              <w:top w:val="single" w:sz="4" w:space="0" w:color="auto"/>
+              <w:left w:val="single" w:sz="4" w:space="0" w:color="auto"/>
+              <w:bottom w:val="single" w:sz="4" w:space="0" w:color="auto"/>
+              <w:right w:val="single" w:sz="4" w:space="0" w:color="auto"/>
+            </w:tcBorders>
+          </w:tcPr>
+          <w:p>
+            <w:pPr>
+              <w:tabs>
+                <w:tab w:val="left" w:pos="360"/>
+              </w:tabs>
+              <w:rPr>
+                <w:rFonts w:ascii="Arial" w:hAnsi="Arial" w:cs="Arial"/>
+                <w:sz w:val="17"/>
+                <w:szCs w:val="17"/>
+              </w:rPr>
+            </w:pPr>
+            <w:r>
+              <w:rPr>
+                <w:rFonts w:ascii="Arial" w:hAnsi="Arial" w:cs="Arial"/>
+                <w:sz w:val="17"/>
+                <w:szCs w:val="17"/>
+              </w:rPr>
+              <w:fldChar w:fldCharType="begin">
+                <w:ffData>
+                  <w:name w:val="Text38"/>
+                  <w:enabled/>
+                  <w:calcOnExit w:val="0"/>
+                  <w:textInput/>
+                </w:ffData>
+              </w:fldChar>
+            </w:r>
+            <w:bookmarkStart w:id="48" w:name="Text38"/>
+            <w:r>
+              <w:rPr>
+                <w:rFonts w:ascii="Arial" w:hAnsi="Arial" w:cs="Arial"/>
+                <w:sz w:val="17"/>
+                <w:szCs w:val="17"/>
+              </w:rPr>
+              <w:instrText xml:space="preserve"> FORMTEXT </w:instrText>
+            </w:r>
+            <w:r>
+              <w:rPr>
+                <w:rFonts w:ascii="Arial" w:hAnsi="Arial" w:cs="Arial"/>
+                <w:sz w:val="17"/>
+                <w:szCs w:val="17"/>
+              </w:rPr>
+            </w:r>
+            <w:r>
+              <w:rPr>
+                <w:rFonts w:ascii="Arial" w:hAnsi="Arial" w:cs="Arial"/>
+                <w:sz w:val="17"/>
+                <w:szCs w:val="17"/>
+              </w:rPr>
+              <w:fldChar w:fldCharType="separate"/>
+            </w:r>
+            <w:r>
+              <w:rPr>
+                <w:rFonts w:ascii="Arial" w:hAnsi="Arial" w:cs="Arial"/>
+                <w:noProof/>
+                <w:sz w:val="17"/>
+                <w:szCs w:val="17"/>
+              </w:rPr>
+              <w:t>Anders Sandvik</w:t>
             </w:r>
             <w:r>
               <w:rPr>
@@ -12928,14 +12970,14 @@
               </w:rPr>
               <w:fldChar w:fldCharType="begin">
                 <w:ffData>
-                  <w:name w:val="Text38"/>
+                  <w:name w:val="Text39"/>
                   <w:enabled/>
                   <w:calcOnExit w:val="0"/>
                   <w:textInput/>
                 </w:ffData>
               </w:fldChar>
             </w:r>
-            <w:bookmarkStart w:id="49" w:name="Text38"/>
+            <w:bookmarkStart w:id="49" w:name="Text39"/>
             <w:r>
               <w:rPr>
                 <w:rFonts w:ascii="Arial" w:hAnsi="Arial" w:cs="Arial"/>
@@ -12966,7 +13008,7 @@
                 <w:sz w:val="17"/>
                 <w:szCs w:val="17"/>
               </w:rPr>
-              <w:t>Anders Sandvik</w:t>
+              <w:t>Simulation studies of ground state phases and criticality in correlated quantum matter</w:t>
             </w:r>
             <w:r>
               <w:rPr>
@@ -13007,85 +13049,6 @@
               </w:rPr>
               <w:fldChar w:fldCharType="begin">
                 <w:ffData>
-                  <w:name w:val="Text39"/>
-                  <w:enabled/>
-                  <w:calcOnExit w:val="0"/>
-                  <w:textInput/>
-                </w:ffData>
-              </w:fldChar>
-            </w:r>
-            <w:bookmarkStart w:id="50" w:name="Text39"/>
-            <w:r>
-              <w:rPr>
-                <w:rFonts w:ascii="Arial" w:hAnsi="Arial" w:cs="Arial"/>
-                <w:sz w:val="17"/>
-                <w:szCs w:val="17"/>
-              </w:rPr>
-              <w:instrText xml:space="preserve"> FORMTEXT </w:instrText>
-            </w:r>
-            <w:r>
-              <w:rPr>
-                <w:rFonts w:ascii="Arial" w:hAnsi="Arial" w:cs="Arial"/>
-                <w:sz w:val="17"/>
-                <w:szCs w:val="17"/>
-              </w:rPr>
-            </w:r>
-            <w:r>
-              <w:rPr>
-                <w:rFonts w:ascii="Arial" w:hAnsi="Arial" w:cs="Arial"/>
-                <w:sz w:val="17"/>
-                <w:szCs w:val="17"/>
-              </w:rPr>
-              <w:fldChar w:fldCharType="separate"/>
-            </w:r>
-            <w:r>
-              <w:rPr>
-                <w:rFonts w:ascii="Arial" w:hAnsi="Arial" w:cs="Arial"/>
-                <w:noProof/>
-                <w:sz w:val="17"/>
-                <w:szCs w:val="17"/>
-              </w:rPr>
-              <w:t>Simulation studies of ground state phases and criticality in correlated quantum matter</w:t>
-            </w:r>
-            <w:r>
-              <w:rPr>
-                <w:sz w:val="18"/>
-                <w:szCs w:val="18"/>
-              </w:rPr>
-              <w:fldChar w:fldCharType="end"/>
-            </w:r>
-            <w:bookmarkEnd w:id="50"/>
-          </w:p>
-        </w:tc>
-        <w:tc>
-          <w:tcPr>
-            <w:tcW w:w="1716" w:type="dxa"/>
-            <w:tcBorders>
-              <w:top w:val="single" w:sz="4" w:space="0" w:color="auto"/>
-              <w:left w:val="single" w:sz="4" w:space="0" w:color="auto"/>
-              <w:bottom w:val="single" w:sz="4" w:space="0" w:color="auto"/>
-              <w:right w:val="single" w:sz="4" w:space="0" w:color="auto"/>
-            </w:tcBorders>
-          </w:tcPr>
-          <w:p>
-            <w:pPr>
-              <w:tabs>
-                <w:tab w:val="left" w:pos="360"/>
-              </w:tabs>
-              <w:rPr>
-                <w:rFonts w:ascii="Arial" w:hAnsi="Arial" w:cs="Arial"/>
-                <w:sz w:val="17"/>
-                <w:szCs w:val="17"/>
-              </w:rPr>
-            </w:pPr>
-            <w:r>
-              <w:rPr>
-                <w:rFonts w:ascii="Arial" w:hAnsi="Arial" w:cs="Arial"/>
-                <w:sz w:val="17"/>
-                <w:szCs w:val="17"/>
-              </w:rPr>
-              <w:fldChar w:fldCharType="begin">
-                <w:ffData>
                   <w:name w:val="Text40"/>
                   <w:enabled/>
                   <w:calcOnExit w:val="0"/>
@@ -13093,7 +13056,7 @@
                 </w:ffData>
               </w:fldChar>
             </w:r>
-            <w:bookmarkStart w:id="51" w:name="Text40"/>
+            <w:bookmarkStart w:id="50" w:name="Text40"/>
             <w:r>
               <w:rPr>
                 <w:rFonts w:ascii="Arial" w:hAnsi="Arial" w:cs="Arial"/>
@@ -13151,7 +13114,7 @@
               </w:rPr>
               <w:fldChar w:fldCharType="end"/>
             </w:r>
-            <w:bookmarkEnd w:id="51"/>
+            <w:bookmarkEnd w:id="50"/>
           </w:p>
         </w:tc>
       </w:tr>
@@ -13195,7 +13158,7 @@
                 </w:ffData>
               </w:fldChar>
             </w:r>
-            <w:bookmarkStart w:id="52" w:name="Text41"/>
+            <w:bookmarkStart w:id="51" w:name="Text41"/>
             <w:r>
               <w:rPr>
                 <w:rFonts w:ascii="Arial" w:hAnsi="Arial" w:cs="Arial"/>
@@ -13271,7 +13234,7 @@
               </w:rPr>
               <w:fldChar w:fldCharType="end"/>
             </w:r>
-            <w:bookmarkEnd w:id="52"/>
+            <w:bookmarkEnd w:id="51"/>
           </w:p>
         </w:tc>
         <w:tc>
@@ -13310,7 +13273,7 @@
                 </w:ffData>
               </w:fldChar>
             </w:r>
-            <w:bookmarkStart w:id="53" w:name="Text42"/>
+            <w:bookmarkStart w:id="52" w:name="Text42"/>
             <w:r>
               <w:rPr>
                 <w:rFonts w:ascii="Arial" w:hAnsi="Arial" w:cs="Arial"/>
@@ -13386,7 +13349,7 @@
               </w:rPr>
               <w:fldChar w:fldCharType="end"/>
             </w:r>
-            <w:bookmarkEnd w:id="53"/>
+            <w:bookmarkEnd w:id="52"/>
           </w:p>
         </w:tc>
         <w:tc>
@@ -13425,7 +13388,122 @@
                 </w:ffData>
               </w:fldChar>
             </w:r>
-            <w:bookmarkStart w:id="54" w:name="Text43"/>
+            <w:bookmarkStart w:id="53" w:name="Text43"/>
+            <w:r>
+              <w:rPr>
+                <w:rFonts w:ascii="Arial" w:hAnsi="Arial" w:cs="Arial"/>
+                <w:sz w:val="17"/>
+                <w:szCs w:val="17"/>
+              </w:rPr>
+              <w:instrText xml:space="preserve"> FORMTEXT </w:instrText>
+            </w:r>
+            <w:r>
+              <w:rPr>
+                <w:rFonts w:ascii="Arial" w:hAnsi="Arial" w:cs="Arial"/>
+                <w:sz w:val="17"/>
+                <w:szCs w:val="17"/>
+              </w:rPr>
+            </w:r>
+            <w:r>
+              <w:rPr>
+                <w:rFonts w:ascii="Arial" w:hAnsi="Arial" w:cs="Arial"/>
+                <w:sz w:val="17"/>
+                <w:szCs w:val="17"/>
+              </w:rPr>
+              <w:fldChar w:fldCharType="separate"/>
+            </w:r>
+            <w:r>
+              <w:rPr>
+                <w:rFonts w:ascii="Arial" w:hAnsi="Arial" w:cs="Arial"/>
+                <w:noProof/>
+                <w:sz w:val="17"/>
+                <w:szCs w:val="17"/>
+              </w:rPr>
+              <w:t> </w:t>
+            </w:r>
+            <w:r>
+              <w:rPr>
+                <w:rFonts w:ascii="Arial" w:hAnsi="Arial" w:cs="Arial"/>
+                <w:noProof/>
+                <w:sz w:val="17"/>
+                <w:szCs w:val="17"/>
+              </w:rPr>
+              <w:t> </w:t>
+            </w:r>
+            <w:r>
+              <w:rPr>
+                <w:rFonts w:ascii="Arial" w:hAnsi="Arial" w:cs="Arial"/>
+                <w:noProof/>
+                <w:sz w:val="17"/>
+                <w:szCs w:val="17"/>
+              </w:rPr>
+              <w:t> </w:t>
+            </w:r>
+            <w:r>
+              <w:rPr>
+                <w:rFonts w:ascii="Arial" w:hAnsi="Arial" w:cs="Arial"/>
+                <w:noProof/>
+                <w:sz w:val="17"/>
+                <w:szCs w:val="17"/>
+              </w:rPr>
+              <w:t> </w:t>
+            </w:r>
+            <w:r>
+              <w:rPr>
+                <w:rFonts w:ascii="Arial" w:hAnsi="Arial" w:cs="Arial"/>
+                <w:noProof/>
+                <w:sz w:val="17"/>
+                <w:szCs w:val="17"/>
+              </w:rPr>
+              <w:t> </w:t>
+            </w:r>
+            <w:r>
+              <w:rPr>
+                <w:sz w:val="18"/>
+                <w:szCs w:val="18"/>
+              </w:rPr>
+              <w:fldChar w:fldCharType="end"/>
+            </w:r>
+            <w:bookmarkEnd w:id="53"/>
+          </w:p>
+        </w:tc>
+        <w:tc>
+          <w:tcPr>
+            <w:tcW w:w="1716" w:type="dxa"/>
+            <w:tcBorders>
+              <w:top w:val="single" w:sz="4" w:space="0" w:color="auto"/>
+              <w:left w:val="single" w:sz="4" w:space="0" w:color="auto"/>
+              <w:bottom w:val="single" w:sz="4" w:space="0" w:color="auto"/>
+              <w:right w:val="single" w:sz="4" w:space="0" w:color="auto"/>
+            </w:tcBorders>
+          </w:tcPr>
+          <w:p>
+            <w:pPr>
+              <w:tabs>
+                <w:tab w:val="left" w:pos="360"/>
+              </w:tabs>
+              <w:rPr>
+                <w:rFonts w:ascii="Arial" w:hAnsi="Arial" w:cs="Arial"/>
+                <w:sz w:val="17"/>
+                <w:szCs w:val="17"/>
+              </w:rPr>
+            </w:pPr>
+            <w:r>
+              <w:rPr>
+                <w:rFonts w:ascii="Arial" w:hAnsi="Arial" w:cs="Arial"/>
+                <w:sz w:val="17"/>
+                <w:szCs w:val="17"/>
+              </w:rPr>
+              <w:fldChar w:fldCharType="begin">
+                <w:ffData>
+                  <w:name w:val="Text44"/>
+                  <w:enabled/>
+                  <w:calcOnExit w:val="0"/>
+                  <w:textInput/>
+                </w:ffData>
+              </w:fldChar>
+            </w:r>
+            <w:bookmarkStart w:id="54" w:name="Text44"/>
             <w:r>
               <w:rPr>
                 <w:rFonts w:ascii="Arial" w:hAnsi="Arial" w:cs="Arial"/>
@@ -13533,14 +13611,14 @@
               </w:rPr>
               <w:fldChar w:fldCharType="begin">
                 <w:ffData>
-                  <w:name w:val="Text44"/>
+                  <w:name w:val="Text45"/>
                   <w:enabled/>
                   <w:calcOnExit w:val="0"/>
                   <w:textInput/>
                 </w:ffData>
               </w:fldChar>
             </w:r>
-            <w:bookmarkStart w:id="55" w:name="Text44"/>
+            <w:bookmarkStart w:id="55" w:name="Text45"/>
             <w:r>
               <w:rPr>
                 <w:rFonts w:ascii="Arial" w:hAnsi="Arial" w:cs="Arial"/>
@@ -13648,121 +13726,6 @@
               </w:rPr>
               <w:fldChar w:fldCharType="begin">
                 <w:ffData>
-                  <w:name w:val="Text45"/>
-                  <w:enabled/>
-                  <w:calcOnExit w:val="0"/>
-                  <w:textInput/>
-                </w:ffData>
-              </w:fldChar>
-            </w:r>
-            <w:bookmarkStart w:id="56" w:name="Text45"/>
-            <w:r>
-              <w:rPr>
-                <w:rFonts w:ascii="Arial" w:hAnsi="Arial" w:cs="Arial"/>
-                <w:sz w:val="17"/>
-                <w:szCs w:val="17"/>
-              </w:rPr>
-              <w:instrText xml:space="preserve"> FORMTEXT </w:instrText>
-            </w:r>
-            <w:r>
-              <w:rPr>
-                <w:rFonts w:ascii="Arial" w:hAnsi="Arial" w:cs="Arial"/>
-                <w:sz w:val="17"/>
-                <w:szCs w:val="17"/>
-              </w:rPr>
-            </w:r>
-            <w:r>
-              <w:rPr>
-                <w:rFonts w:ascii="Arial" w:hAnsi="Arial" w:cs="Arial"/>
-                <w:sz w:val="17"/>
-                <w:szCs w:val="17"/>
-              </w:rPr>
-              <w:fldChar w:fldCharType="separate"/>
-            </w:r>
-            <w:r>
-              <w:rPr>
-                <w:rFonts w:ascii="Arial" w:hAnsi="Arial" w:cs="Arial"/>
-                <w:noProof/>
-                <w:sz w:val="17"/>
-                <w:szCs w:val="17"/>
-              </w:rPr>
-              <w:t> </w:t>
-            </w:r>
-            <w:r>
-              <w:rPr>
-                <w:rFonts w:ascii="Arial" w:hAnsi="Arial" w:cs="Arial"/>
-                <w:noProof/>
-                <w:sz w:val="17"/>
-                <w:szCs w:val="17"/>
-              </w:rPr>
-              <w:t> </w:t>
-            </w:r>
-            <w:r>
-              <w:rPr>
-                <w:rFonts w:ascii="Arial" w:hAnsi="Arial" w:cs="Arial"/>
-                <w:noProof/>
-                <w:sz w:val="17"/>
-                <w:szCs w:val="17"/>
-              </w:rPr>
-              <w:t> </w:t>
-            </w:r>
-            <w:r>
-              <w:rPr>
-                <w:rFonts w:ascii="Arial" w:hAnsi="Arial" w:cs="Arial"/>
-                <w:noProof/>
-                <w:sz w:val="17"/>
-                <w:szCs w:val="17"/>
-              </w:rPr>
-              <w:t> </w:t>
-            </w:r>
-            <w:r>
-              <w:rPr>
-                <w:rFonts w:ascii="Arial" w:hAnsi="Arial" w:cs="Arial"/>
-                <w:noProof/>
-                <w:sz w:val="17"/>
-                <w:szCs w:val="17"/>
-              </w:rPr>
-              <w:t> </w:t>
-            </w:r>
-            <w:r>
-              <w:rPr>
-                <w:sz w:val="18"/>
-                <w:szCs w:val="18"/>
-              </w:rPr>
-              <w:fldChar w:fldCharType="end"/>
-            </w:r>
-            <w:bookmarkEnd w:id="56"/>
-          </w:p>
-        </w:tc>
-        <w:tc>
-          <w:tcPr>
-            <w:tcW w:w="1716" w:type="dxa"/>
-            <w:tcBorders>
-              <w:top w:val="single" w:sz="4" w:space="0" w:color="auto"/>
-              <w:left w:val="single" w:sz="4" w:space="0" w:color="auto"/>
-              <w:bottom w:val="single" w:sz="4" w:space="0" w:color="auto"/>
-              <w:right w:val="single" w:sz="4" w:space="0" w:color="auto"/>
-            </w:tcBorders>
-          </w:tcPr>
-          <w:p>
-            <w:pPr>
-              <w:tabs>
-                <w:tab w:val="left" w:pos="360"/>
-              </w:tabs>
-              <w:rPr>
-                <w:rFonts w:ascii="Arial" w:hAnsi="Arial" w:cs="Arial"/>
-                <w:sz w:val="17"/>
-                <w:szCs w:val="17"/>
-              </w:rPr>
-            </w:pPr>
-            <w:r>
-              <w:rPr>
-                <w:rFonts w:ascii="Arial" w:hAnsi="Arial" w:cs="Arial"/>
-                <w:sz w:val="17"/>
-                <w:szCs w:val="17"/>
-              </w:rPr>
-              <w:fldChar w:fldCharType="begin">
-                <w:ffData>
                   <w:name w:val="Text46"/>
                   <w:enabled/>
                   <w:calcOnExit w:val="0"/>
@@ -13770,7 +13733,7 @@
                 </w:ffData>
               </w:fldChar>
             </w:r>
-            <w:bookmarkStart w:id="57" w:name="Text46"/>
+            <w:bookmarkStart w:id="56" w:name="Text46"/>
             <w:r>
               <w:rPr>
                 <w:rFonts w:ascii="Arial" w:hAnsi="Arial" w:cs="Arial"/>
@@ -13846,7 +13809,7 @@
               </w:rPr>
               <w:fldChar w:fldCharType="end"/>
             </w:r>
-            <w:bookmarkEnd w:id="57"/>
+            <w:bookmarkEnd w:id="56"/>
           </w:p>
         </w:tc>
       </w:tr>
@@ -13890,7 +13853,7 @@
                 </w:ffData>
               </w:fldChar>
             </w:r>
-            <w:bookmarkStart w:id="58" w:name="Text47"/>
+            <w:bookmarkStart w:id="57" w:name="Text47"/>
             <w:r>
               <w:rPr>
                 <w:rFonts w:ascii="Arial" w:hAnsi="Arial" w:cs="Arial"/>
@@ -13966,7 +13929,7 @@
               </w:rPr>
               <w:fldChar w:fldCharType="end"/>
             </w:r>
-            <w:bookmarkEnd w:id="58"/>
+            <w:bookmarkEnd w:id="57"/>
           </w:p>
         </w:tc>
         <w:tc>
@@ -14005,7 +13968,7 @@
                 </w:ffData>
               </w:fldChar>
             </w:r>
-            <w:bookmarkStart w:id="59" w:name="Text48"/>
+            <w:bookmarkStart w:id="58" w:name="Text48"/>
             <w:r>
               <w:rPr>
                 <w:rFonts w:ascii="Arial" w:hAnsi="Arial" w:cs="Arial"/>
@@ -14081,7 +14044,7 @@
               </w:rPr>
               <w:fldChar w:fldCharType="end"/>
             </w:r>
-            <w:bookmarkEnd w:id="59"/>
+            <w:bookmarkEnd w:id="58"/>
           </w:p>
         </w:tc>
         <w:tc>
@@ -14120,7 +14083,122 @@
                 </w:ffData>
               </w:fldChar>
             </w:r>
-            <w:bookmarkStart w:id="60" w:name="Text49"/>
+            <w:bookmarkStart w:id="59" w:name="Text49"/>
+            <w:r>
+              <w:rPr>
+                <w:rFonts w:ascii="Arial" w:hAnsi="Arial" w:cs="Arial"/>
+                <w:sz w:val="17"/>
+                <w:szCs w:val="17"/>
+              </w:rPr>
+              <w:instrText xml:space="preserve"> FORMTEXT </w:instrText>
+            </w:r>
+            <w:r>
+              <w:rPr>
+                <w:rFonts w:ascii="Arial" w:hAnsi="Arial" w:cs="Arial"/>
+                <w:sz w:val="17"/>
+                <w:szCs w:val="17"/>
+              </w:rPr>
+            </w:r>
+            <w:r>
+              <w:rPr>
+                <w:rFonts w:ascii="Arial" w:hAnsi="Arial" w:cs="Arial"/>
+                <w:sz w:val="17"/>
+                <w:szCs w:val="17"/>
+              </w:rPr>
+              <w:fldChar w:fldCharType="separate"/>
+            </w:r>
+            <w:r>
+              <w:rPr>
+                <w:rFonts w:ascii="Arial" w:hAnsi="Arial" w:cs="Arial"/>
+                <w:noProof/>
+                <w:sz w:val="17"/>
+                <w:szCs w:val="17"/>
+              </w:rPr>
+              <w:t> </w:t>
+            </w:r>
+            <w:r>
+              <w:rPr>
+                <w:rFonts w:ascii="Arial" w:hAnsi="Arial" w:cs="Arial"/>
+                <w:noProof/>
+                <w:sz w:val="17"/>
+                <w:szCs w:val="17"/>
+              </w:rPr>
+              <w:t> </w:t>
+            </w:r>
+            <w:r>
+              <w:rPr>
+                <w:rFonts w:ascii="Arial" w:hAnsi="Arial" w:cs="Arial"/>
+                <w:noProof/>
+                <w:sz w:val="17"/>
+                <w:szCs w:val="17"/>
+              </w:rPr>
+              <w:t> </w:t>
+            </w:r>
+            <w:r>
+              <w:rPr>
+                <w:rFonts w:ascii="Arial" w:hAnsi="Arial" w:cs="Arial"/>
+                <w:noProof/>
+                <w:sz w:val="17"/>
+                <w:szCs w:val="17"/>
+              </w:rPr>
+              <w:t> </w:t>
+            </w:r>
+            <w:r>
+              <w:rPr>
+                <w:rFonts w:ascii="Arial" w:hAnsi="Arial" w:cs="Arial"/>
+                <w:noProof/>
+                <w:sz w:val="17"/>
+                <w:szCs w:val="17"/>
+              </w:rPr>
+              <w:t> </w:t>
+            </w:r>
+            <w:r>
+              <w:rPr>
+                <w:sz w:val="18"/>
+                <w:szCs w:val="18"/>
+              </w:rPr>
+              <w:fldChar w:fldCharType="end"/>
+            </w:r>
+            <w:bookmarkEnd w:id="59"/>
+          </w:p>
+        </w:tc>
+        <w:tc>
+          <w:tcPr>
+            <w:tcW w:w="1716" w:type="dxa"/>
+            <w:tcBorders>
+              <w:top w:val="single" w:sz="4" w:space="0" w:color="auto"/>
+              <w:left w:val="single" w:sz="4" w:space="0" w:color="auto"/>
+              <w:bottom w:val="single" w:sz="4" w:space="0" w:color="auto"/>
+              <w:right w:val="single" w:sz="4" w:space="0" w:color="auto"/>
+            </w:tcBorders>
+          </w:tcPr>
+          <w:p>
+            <w:pPr>
+              <w:tabs>
+                <w:tab w:val="left" w:pos="360"/>
+              </w:tabs>
+              <w:rPr>
+                <w:rFonts w:ascii="Arial" w:hAnsi="Arial" w:cs="Arial"/>
+                <w:sz w:val="17"/>
+                <w:szCs w:val="17"/>
+              </w:rPr>
+            </w:pPr>
+            <w:r>
+              <w:rPr>
+                <w:rFonts w:ascii="Arial" w:hAnsi="Arial" w:cs="Arial"/>
+                <w:sz w:val="17"/>
+                <w:szCs w:val="17"/>
+              </w:rPr>
+              <w:fldChar w:fldCharType="begin">
+                <w:ffData>
+                  <w:name w:val="Text50"/>
+                  <w:enabled/>
+                  <w:calcOnExit w:val="0"/>
+                  <w:textInput/>
+                </w:ffData>
+              </w:fldChar>
+            </w:r>
+            <w:bookmarkStart w:id="60" w:name="Text50"/>
             <w:r>
               <w:rPr>
                 <w:rFonts w:ascii="Arial" w:hAnsi="Arial" w:cs="Arial"/>
@@ -14228,14 +14306,14 @@
               </w:rPr>
               <w:fldChar w:fldCharType="begin">
                 <w:ffData>
-                  <w:name w:val="Text50"/>
+                  <w:name w:val="Text51"/>
                   <w:enabled/>
                   <w:calcOnExit w:val="0"/>
                   <w:textInput/>
                 </w:ffData>
               </w:fldChar>
             </w:r>
-            <w:bookmarkStart w:id="61" w:name="Text50"/>
+            <w:bookmarkStart w:id="61" w:name="Text51"/>
             <w:r>
               <w:rPr>
                 <w:rFonts w:ascii="Arial" w:hAnsi="Arial" w:cs="Arial"/>
@@ -14343,121 +14421,6 @@
               </w:rPr>
               <w:fldChar w:fldCharType="begin">
                 <w:ffData>
-                  <w:name w:val="Text51"/>
-                  <w:enabled/>
-                  <w:calcOnExit w:val="0"/>
-                  <w:textInput/>
-                </w:ffData>
-              </w:fldChar>
-            </w:r>
-            <w:bookmarkStart w:id="62" w:name="Text51"/>
-            <w:r>
-              <w:rPr>
-                <w:rFonts w:ascii="Arial" w:hAnsi="Arial" w:cs="Arial"/>
-                <w:sz w:val="17"/>
-                <w:szCs w:val="17"/>
-              </w:rPr>
-              <w:instrText xml:space="preserve"> FORMTEXT </w:instrText>
-            </w:r>
-            <w:r>
-              <w:rPr>
-                <w:rFonts w:ascii="Arial" w:hAnsi="Arial" w:cs="Arial"/>
-                <w:sz w:val="17"/>
-                <w:szCs w:val="17"/>
-              </w:rPr>
-            </w:r>
-            <w:r>
-              <w:rPr>
-                <w:rFonts w:ascii="Arial" w:hAnsi="Arial" w:cs="Arial"/>
-                <w:sz w:val="17"/>
-                <w:szCs w:val="17"/>
-              </w:rPr>
-              <w:fldChar w:fldCharType="separate"/>
-            </w:r>
-            <w:r>
-              <w:rPr>
-                <w:rFonts w:ascii="Arial" w:hAnsi="Arial" w:cs="Arial"/>
-                <w:noProof/>
-                <w:sz w:val="17"/>
-                <w:szCs w:val="17"/>
-              </w:rPr>
-              <w:t> </w:t>
-            </w:r>
-            <w:r>
-              <w:rPr>
-                <w:rFonts w:ascii="Arial" w:hAnsi="Arial" w:cs="Arial"/>
-                <w:noProof/>
-                <w:sz w:val="17"/>
-                <w:szCs w:val="17"/>
-              </w:rPr>
-              <w:t> </w:t>
-            </w:r>
-            <w:r>
-              <w:rPr>
-                <w:rFonts w:ascii="Arial" w:hAnsi="Arial" w:cs="Arial"/>
-                <w:noProof/>
-                <w:sz w:val="17"/>
-                <w:szCs w:val="17"/>
-              </w:rPr>
-              <w:t> </w:t>
-            </w:r>
-            <w:r>
-              <w:rPr>
-                <w:rFonts w:ascii="Arial" w:hAnsi="Arial" w:cs="Arial"/>
-                <w:noProof/>
-                <w:sz w:val="17"/>
-                <w:szCs w:val="17"/>
-              </w:rPr>
-              <w:t> </w:t>
-            </w:r>
-            <w:r>
-              <w:rPr>
-                <w:rFonts w:ascii="Arial" w:hAnsi="Arial" w:cs="Arial"/>
-                <w:noProof/>
-                <w:sz w:val="17"/>
-                <w:szCs w:val="17"/>
-              </w:rPr>
-              <w:t> </w:t>
-            </w:r>
-            <w:r>
-              <w:rPr>
-                <w:sz w:val="18"/>
-                <w:szCs w:val="18"/>
-              </w:rPr>
-              <w:fldChar w:fldCharType="end"/>
-            </w:r>
-            <w:bookmarkEnd w:id="62"/>
-          </w:p>
-        </w:tc>
-        <w:tc>
-          <w:tcPr>
-            <w:tcW w:w="1716" w:type="dxa"/>
-            <w:tcBorders>
-              <w:top w:val="single" w:sz="4" w:space="0" w:color="auto"/>
-              <w:left w:val="single" w:sz="4" w:space="0" w:color="auto"/>
-              <w:bottom w:val="single" w:sz="4" w:space="0" w:color="auto"/>
-              <w:right w:val="single" w:sz="4" w:space="0" w:color="auto"/>
-            </w:tcBorders>
-          </w:tcPr>
-          <w:p>
-            <w:pPr>
-              <w:tabs>
-                <w:tab w:val="left" w:pos="360"/>
-              </w:tabs>
-              <w:rPr>
-                <w:rFonts w:ascii="Arial" w:hAnsi="Arial" w:cs="Arial"/>
-                <w:sz w:val="17"/>
-                <w:szCs w:val="17"/>
-              </w:rPr>
-            </w:pPr>
-            <w:r>
-              <w:rPr>
-                <w:rFonts w:ascii="Arial" w:hAnsi="Arial" w:cs="Arial"/>
-                <w:sz w:val="17"/>
-                <w:szCs w:val="17"/>
-              </w:rPr>
-              <w:fldChar w:fldCharType="begin">
-                <w:ffData>
                   <w:name w:val="Text52"/>
                   <w:enabled/>
                   <w:calcOnExit w:val="0"/>
@@ -14465,7 +14428,7 @@
                 </w:ffData>
               </w:fldChar>
             </w:r>
-            <w:bookmarkStart w:id="63" w:name="Text52"/>
+            <w:bookmarkStart w:id="62" w:name="Text52"/>
             <w:r>
               <w:rPr>
                 <w:rFonts w:ascii="Arial" w:hAnsi="Arial" w:cs="Arial"/>
@@ -14541,7 +14504,7 @@
               </w:rPr>
               <w:fldChar w:fldCharType="end"/>
             </w:r>
-            <w:bookmarkEnd w:id="63"/>
+            <w:bookmarkEnd w:id="62"/>
           </w:p>
         </w:tc>
       </w:tr>
@@ -14615,7 +14578,7 @@
         </w:rPr>
         <w:t xml:space="preserve">Sponsored Research Agreement </w:t>
       </w:r>
-      <w:bookmarkStart w:id="64" w:name="Check31"/>
+      <w:bookmarkStart w:id="63" w:name="Check31"/>
       <w:r>
         <w:rPr>
           <w:sz w:val="18"/>
@@ -14660,7 +14623,7 @@
         </w:rPr>
         <w:fldChar w:fldCharType="end"/>
       </w:r>
-      <w:bookmarkEnd w:id="64"/>
+      <w:bookmarkEnd w:id="63"/>
       <w:r>
         <w:rPr>
           <w:sz w:val="22"/>
@@ -14669,7 +14632,7 @@
         <w:tab/>
         <w:t xml:space="preserve">     SBIR/STTR </w:t>
       </w:r>
-      <w:bookmarkStart w:id="65" w:name="Check32"/>
+      <w:bookmarkStart w:id="64" w:name="Check32"/>
       <w:r>
         <w:rPr>
           <w:sz w:val="18"/>
@@ -14714,7 +14677,7 @@
         </w:rPr>
         <w:fldChar w:fldCharType="end"/>
       </w:r>
-      <w:bookmarkEnd w:id="65"/>
+      <w:bookmarkEnd w:id="64"/>
       <w:r>
         <w:rPr>
           <w:sz w:val="22"/>
@@ -14723,7 +14686,7 @@
         <w:tab/>
         <w:t xml:space="preserve">  Gift </w:t>
       </w:r>
-      <w:bookmarkStart w:id="66" w:name="Check33"/>
+      <w:bookmarkStart w:id="65" w:name="Check33"/>
       <w:r>
         <w:rPr>
           <w:sz w:val="18"/>
@@ -14768,7 +14731,7 @@
         </w:rPr>
         <w:fldChar w:fldCharType="end"/>
       </w:r>
-      <w:bookmarkEnd w:id="66"/>
+      <w:bookmarkEnd w:id="65"/>
       <w:r>
         <w:rPr>
           <w:sz w:val="22"/>
@@ -14777,7 +14740,7 @@
         <w:tab/>
         <w:t xml:space="preserve">Other </w:t>
       </w:r>
-      <w:bookmarkStart w:id="67" w:name="Check34"/>
+      <w:bookmarkStart w:id="66" w:name="Check34"/>
       <w:r>
         <w:rPr>
           <w:sz w:val="18"/>
@@ -14822,7 +14785,7 @@
         </w:rPr>
         <w:fldChar w:fldCharType="end"/>
       </w:r>
-      <w:bookmarkEnd w:id="67"/>
+      <w:bookmarkEnd w:id="66"/>
       <w:r>
         <w:rPr>
           <w:sz w:val="22"/>
@@ -14831,7 +14794,7 @@
         <w:tab/>
         <w:t xml:space="preserve">None </w:t>
       </w:r>
-      <w:bookmarkStart w:id="68" w:name="Check35"/>
+      <w:bookmarkStart w:id="67" w:name="Check35"/>
       <w:r>
         <w:rPr>
           <w:sz w:val="18"/>
@@ -14876,7 +14839,7 @@
         </w:rPr>
         <w:fldChar w:fldCharType="end"/>
       </w:r>
-      <w:bookmarkEnd w:id="68"/>
+      <w:bookmarkEnd w:id="67"/>
     </w:p>
     <w:p>
       <w:pPr>
@@ -15081,7 +15044,122 @@
                 </w:ffData>
               </w:fldChar>
             </w:r>
-            <w:bookmarkStart w:id="69" w:name="Text53"/>
+            <w:bookmarkStart w:id="68" w:name="Text53"/>
+            <w:r>
+              <w:rPr>
+                <w:rFonts w:ascii="Arial" w:hAnsi="Arial" w:cs="Arial"/>
+                <w:sz w:val="17"/>
+                <w:szCs w:val="17"/>
+              </w:rPr>
+              <w:instrText xml:space="preserve"> FORMTEXT </w:instrText>
+            </w:r>
+            <w:r>
+              <w:rPr>
+                <w:rFonts w:ascii="Arial" w:hAnsi="Arial" w:cs="Arial"/>
+                <w:sz w:val="17"/>
+                <w:szCs w:val="17"/>
+              </w:rPr>
+            </w:r>
+            <w:r>
+              <w:rPr>
+                <w:rFonts w:ascii="Arial" w:hAnsi="Arial" w:cs="Arial"/>
+                <w:sz w:val="17"/>
+                <w:szCs w:val="17"/>
+              </w:rPr>
+              <w:fldChar w:fldCharType="separate"/>
+            </w:r>
+            <w:r>
+              <w:rPr>
+                <w:rFonts w:ascii="Arial" w:hAnsi="Arial" w:cs="Arial"/>
+                <w:noProof/>
+                <w:sz w:val="17"/>
+                <w:szCs w:val="17"/>
+              </w:rPr>
+              <w:t> </w:t>
+            </w:r>
+            <w:r>
+              <w:rPr>
+                <w:rFonts w:ascii="Arial" w:hAnsi="Arial" w:cs="Arial"/>
+                <w:noProof/>
+                <w:sz w:val="17"/>
+                <w:szCs w:val="17"/>
+              </w:rPr>
+              <w:t> </w:t>
+            </w:r>
+            <w:r>
+              <w:rPr>
+                <w:rFonts w:ascii="Arial" w:hAnsi="Arial" w:cs="Arial"/>
+                <w:noProof/>
+                <w:sz w:val="17"/>
+                <w:szCs w:val="17"/>
+              </w:rPr>
+              <w:t> </w:t>
+            </w:r>
+            <w:r>
+              <w:rPr>
+                <w:rFonts w:ascii="Arial" w:hAnsi="Arial" w:cs="Arial"/>
+                <w:noProof/>
+                <w:sz w:val="17"/>
+                <w:szCs w:val="17"/>
+              </w:rPr>
+              <w:t> </w:t>
+            </w:r>
+            <w:r>
+              <w:rPr>
+                <w:rFonts w:ascii="Arial" w:hAnsi="Arial" w:cs="Arial"/>
+                <w:noProof/>
+                <w:sz w:val="17"/>
+                <w:szCs w:val="17"/>
+              </w:rPr>
+              <w:t> </w:t>
+            </w:r>
+            <w:r>
+              <w:rPr>
+                <w:sz w:val="18"/>
+                <w:szCs w:val="18"/>
+              </w:rPr>
+              <w:fldChar w:fldCharType="end"/>
+            </w:r>
+            <w:bookmarkEnd w:id="68"/>
+          </w:p>
+        </w:tc>
+        <w:tc>
+          <w:tcPr>
+            <w:tcW w:w="2578" w:type="dxa"/>
+            <w:tcBorders>
+              <w:top w:val="single" w:sz="4" w:space="0" w:color="auto"/>
+              <w:left w:val="single" w:sz="4" w:space="0" w:color="auto"/>
+              <w:bottom w:val="single" w:sz="4" w:space="0" w:color="auto"/>
+              <w:right w:val="single" w:sz="4" w:space="0" w:color="auto"/>
+            </w:tcBorders>
+          </w:tcPr>
+          <w:p>
+            <w:pPr>
+              <w:tabs>
+                <w:tab w:val="left" w:pos="360"/>
+              </w:tabs>
+              <w:rPr>
+                <w:rFonts w:ascii="Arial" w:hAnsi="Arial" w:cs="Arial"/>
+                <w:sz w:val="17"/>
+                <w:szCs w:val="17"/>
+              </w:rPr>
+            </w:pPr>
+            <w:r>
+              <w:rPr>
+                <w:rFonts w:ascii="Arial" w:hAnsi="Arial" w:cs="Arial"/>
+                <w:sz w:val="17"/>
+                <w:szCs w:val="17"/>
+              </w:rPr>
+              <w:fldChar w:fldCharType="begin">
+                <w:ffData>
+                  <w:name w:val="Text54"/>
+                  <w:enabled/>
+                  <w:calcOnExit w:val="0"/>
+                  <w:textInput/>
+                </w:ffData>
+              </w:fldChar>
+            </w:r>
+            <w:bookmarkStart w:id="69" w:name="Text54"/>
             <w:r>
               <w:rPr>
                 <w:rFonts w:ascii="Arial" w:hAnsi="Arial" w:cs="Arial"/>
@@ -15189,14 +15267,14 @@
               </w:rPr>
               <w:fldChar w:fldCharType="begin">
                 <w:ffData>
-                  <w:name w:val="Text54"/>
+                  <w:name w:val="Text55"/>
                   <w:enabled/>
                   <w:calcOnExit w:val="0"/>
                   <w:textInput/>
                 </w:ffData>
               </w:fldChar>
             </w:r>
-            <w:bookmarkStart w:id="70" w:name="Text54"/>
+            <w:bookmarkStart w:id="70" w:name="Text55"/>
             <w:r>
               <w:rPr>
                 <w:rFonts w:ascii="Arial" w:hAnsi="Arial" w:cs="Arial"/>
@@ -15304,121 +15382,6 @@
               </w:rPr>
               <w:fldChar w:fldCharType="begin">
                 <w:ffData>
-                  <w:name w:val="Text55"/>
-                  <w:enabled/>
-                  <w:calcOnExit w:val="0"/>
-                  <w:textInput/>
-                </w:ffData>
-              </w:fldChar>
-            </w:r>
-            <w:bookmarkStart w:id="71" w:name="Text55"/>
-            <w:r>
-              <w:rPr>
-                <w:rFonts w:ascii="Arial" w:hAnsi="Arial" w:cs="Arial"/>
-                <w:sz w:val="17"/>
-                <w:szCs w:val="17"/>
-              </w:rPr>
-              <w:instrText xml:space="preserve"> FORMTEXT </w:instrText>
-            </w:r>
-            <w:r>
-              <w:rPr>
-                <w:rFonts w:ascii="Arial" w:hAnsi="Arial" w:cs="Arial"/>
-                <w:sz w:val="17"/>
-                <w:szCs w:val="17"/>
-              </w:rPr>
-            </w:r>
-            <w:r>
-              <w:rPr>
-                <w:rFonts w:ascii="Arial" w:hAnsi="Arial" w:cs="Arial"/>
-                <w:sz w:val="17"/>
-                <w:szCs w:val="17"/>
-              </w:rPr>
-              <w:fldChar w:fldCharType="separate"/>
-            </w:r>
-            <w:r>
-              <w:rPr>
-                <w:rFonts w:ascii="Arial" w:hAnsi="Arial" w:cs="Arial"/>
-                <w:noProof/>
-                <w:sz w:val="17"/>
-                <w:szCs w:val="17"/>
-              </w:rPr>
-              <w:t> </w:t>
-            </w:r>
-            <w:r>
-              <w:rPr>
-                <w:rFonts w:ascii="Arial" w:hAnsi="Arial" w:cs="Arial"/>
-                <w:noProof/>
-                <w:sz w:val="17"/>
-                <w:szCs w:val="17"/>
-              </w:rPr>
-              <w:t> </w:t>
-            </w:r>
-            <w:r>
-              <w:rPr>
-                <w:rFonts w:ascii="Arial" w:hAnsi="Arial" w:cs="Arial"/>
-                <w:noProof/>
-                <w:sz w:val="17"/>
-                <w:szCs w:val="17"/>
-              </w:rPr>
-              <w:t> </w:t>
-            </w:r>
-            <w:r>
-              <w:rPr>
-                <w:rFonts w:ascii="Arial" w:hAnsi="Arial" w:cs="Arial"/>
-                <w:noProof/>
-                <w:sz w:val="17"/>
-                <w:szCs w:val="17"/>
-              </w:rPr>
-              <w:t> </w:t>
-            </w:r>
-            <w:r>
-              <w:rPr>
-                <w:rFonts w:ascii="Arial" w:hAnsi="Arial" w:cs="Arial"/>
-                <w:noProof/>
-                <w:sz w:val="17"/>
-                <w:szCs w:val="17"/>
-              </w:rPr>
-              <w:t> </w:t>
-            </w:r>
-            <w:r>
-              <w:rPr>
-                <w:sz w:val="18"/>
-                <w:szCs w:val="18"/>
-              </w:rPr>
-              <w:fldChar w:fldCharType="end"/>
-            </w:r>
-            <w:bookmarkEnd w:id="71"/>
-          </w:p>
-        </w:tc>
-        <w:tc>
-          <w:tcPr>
-            <w:tcW w:w="2578" w:type="dxa"/>
-            <w:tcBorders>
-              <w:top w:val="single" w:sz="4" w:space="0" w:color="auto"/>
-              <w:left w:val="single" w:sz="4" w:space="0" w:color="auto"/>
-              <w:bottom w:val="single" w:sz="4" w:space="0" w:color="auto"/>
-              <w:right w:val="single" w:sz="4" w:space="0" w:color="auto"/>
-            </w:tcBorders>
-          </w:tcPr>
-          <w:p>
-            <w:pPr>
-              <w:tabs>
-                <w:tab w:val="left" w:pos="360"/>
-              </w:tabs>
-              <w:rPr>
-                <w:rFonts w:ascii="Arial" w:hAnsi="Arial" w:cs="Arial"/>
-                <w:sz w:val="17"/>
-                <w:szCs w:val="17"/>
-              </w:rPr>
-            </w:pPr>
-            <w:r>
-              <w:rPr>
-                <w:rFonts w:ascii="Arial" w:hAnsi="Arial" w:cs="Arial"/>
-                <w:sz w:val="17"/>
-                <w:szCs w:val="17"/>
-              </w:rPr>
-              <w:fldChar w:fldCharType="begin">
-                <w:ffData>
                   <w:name w:val="Text56"/>
                   <w:enabled/>
                   <w:calcOnExit w:val="0"/>
@@ -15426,7 +15389,7 @@
                 </w:ffData>
               </w:fldChar>
             </w:r>
-            <w:bookmarkStart w:id="72" w:name="Text56"/>
+            <w:bookmarkStart w:id="71" w:name="Text56"/>
             <w:r>
               <w:rPr>
                 <w:rFonts w:ascii="Arial" w:hAnsi="Arial" w:cs="Arial"/>
@@ -15502,7 +15465,7 @@
               </w:rPr>
               <w:fldChar w:fldCharType="end"/>
             </w:r>
-            <w:bookmarkEnd w:id="72"/>
+            <w:bookmarkEnd w:id="71"/>
           </w:p>
         </w:tc>
       </w:tr>
@@ -15546,7 +15509,122 @@
                 </w:ffData>
               </w:fldChar>
             </w:r>
-            <w:bookmarkStart w:id="73" w:name="Text60"/>
+            <w:bookmarkStart w:id="72" w:name="Text60"/>
+            <w:r>
+              <w:rPr>
+                <w:rFonts w:ascii="Arial" w:hAnsi="Arial" w:cs="Arial"/>
+                <w:sz w:val="17"/>
+                <w:szCs w:val="17"/>
+              </w:rPr>
+              <w:instrText xml:space="preserve"> FORMTEXT </w:instrText>
+            </w:r>
+            <w:r>
+              <w:rPr>
+                <w:rFonts w:ascii="Arial" w:hAnsi="Arial" w:cs="Arial"/>
+                <w:sz w:val="17"/>
+                <w:szCs w:val="17"/>
+              </w:rPr>
+            </w:r>
+            <w:r>
+              <w:rPr>
+                <w:rFonts w:ascii="Arial" w:hAnsi="Arial" w:cs="Arial"/>
+                <w:sz w:val="17"/>
+                <w:szCs w:val="17"/>
+              </w:rPr>
+              <w:fldChar w:fldCharType="separate"/>
+            </w:r>
+            <w:r>
+              <w:rPr>
+                <w:rFonts w:ascii="Arial" w:hAnsi="Arial" w:cs="Arial"/>
+                <w:noProof/>
+                <w:sz w:val="17"/>
+                <w:szCs w:val="17"/>
+              </w:rPr>
+              <w:t> </w:t>
+            </w:r>
+            <w:r>
+              <w:rPr>
+                <w:rFonts w:ascii="Arial" w:hAnsi="Arial" w:cs="Arial"/>
+                <w:noProof/>
+                <w:sz w:val="17"/>
+                <w:szCs w:val="17"/>
+              </w:rPr>
+              <w:t> </w:t>
+            </w:r>
+            <w:r>
+              <w:rPr>
+                <w:rFonts w:ascii="Arial" w:hAnsi="Arial" w:cs="Arial"/>
+                <w:noProof/>
+                <w:sz w:val="17"/>
+                <w:szCs w:val="17"/>
+              </w:rPr>
+              <w:t> </w:t>
+            </w:r>
+            <w:r>
+              <w:rPr>
+                <w:rFonts w:ascii="Arial" w:hAnsi="Arial" w:cs="Arial"/>
+                <w:noProof/>
+                <w:sz w:val="17"/>
+                <w:szCs w:val="17"/>
+              </w:rPr>
+              <w:t> </w:t>
+            </w:r>
+            <w:r>
+              <w:rPr>
+                <w:rFonts w:ascii="Arial" w:hAnsi="Arial" w:cs="Arial"/>
+                <w:noProof/>
+                <w:sz w:val="17"/>
+                <w:szCs w:val="17"/>
+              </w:rPr>
+              <w:t> </w:t>
+            </w:r>
+            <w:r>
+              <w:rPr>
+                <w:sz w:val="18"/>
+                <w:szCs w:val="18"/>
+              </w:rPr>
+              <w:fldChar w:fldCharType="end"/>
+            </w:r>
+            <w:bookmarkEnd w:id="72"/>
+          </w:p>
+        </w:tc>
+        <w:tc>
+          <w:tcPr>
+            <w:tcW w:w="2578" w:type="dxa"/>
+            <w:tcBorders>
+              <w:top w:val="single" w:sz="4" w:space="0" w:color="auto"/>
+              <w:left w:val="single" w:sz="4" w:space="0" w:color="auto"/>
+              <w:bottom w:val="single" w:sz="4" w:space="0" w:color="auto"/>
+              <w:right w:val="single" w:sz="4" w:space="0" w:color="auto"/>
+            </w:tcBorders>
+          </w:tcPr>
+          <w:p>
+            <w:pPr>
+              <w:tabs>
+                <w:tab w:val="left" w:pos="360"/>
+              </w:tabs>
+              <w:rPr>
+                <w:rFonts w:ascii="Arial" w:hAnsi="Arial" w:cs="Arial"/>
+                <w:sz w:val="17"/>
+                <w:szCs w:val="17"/>
+              </w:rPr>
+            </w:pPr>
+            <w:r>
+              <w:rPr>
+                <w:rFonts w:ascii="Arial" w:hAnsi="Arial" w:cs="Arial"/>
+                <w:sz w:val="17"/>
+                <w:szCs w:val="17"/>
+              </w:rPr>
+              <w:fldChar w:fldCharType="begin">
+                <w:ffData>
+                  <w:name w:val="Text59"/>
+                  <w:enabled/>
+                  <w:calcOnExit w:val="0"/>
+                  <w:textInput/>
+                </w:ffData>
+              </w:fldChar>
+            </w:r>
+            <w:bookmarkStart w:id="73" w:name="Text59"/>
             <w:r>
               <w:rPr>
                 <w:rFonts w:ascii="Arial" w:hAnsi="Arial" w:cs="Arial"/>
@@ -15654,14 +15732,14 @@
               </w:rPr>
               <w:fldChar w:fldCharType="begin">
                 <w:ffData>
-                  <w:name w:val="Text59"/>
+                  <w:name w:val="Text58"/>
                   <w:enabled/>
                   <w:calcOnExit w:val="0"/>
                   <w:textInput/>
                 </w:ffData>
               </w:fldChar>
             </w:r>
-            <w:bookmarkStart w:id="74" w:name="Text59"/>
+            <w:bookmarkStart w:id="74" w:name="Text58"/>
             <w:r>
               <w:rPr>
                 <w:rFonts w:ascii="Arial" w:hAnsi="Arial" w:cs="Arial"/>
@@ -15769,121 +15847,6 @@
               </w:rPr>
               <w:fldChar w:fldCharType="begin">
                 <w:ffData>
-                  <w:name w:val="Text58"/>
-                  <w:enabled/>
-                  <w:calcOnExit w:val="0"/>
-                  <w:textInput/>
-                </w:ffData>
-              </w:fldChar>
-            </w:r>
-            <w:bookmarkStart w:id="75" w:name="Text58"/>
-            <w:r>
-              <w:rPr>
-                <w:rFonts w:ascii="Arial" w:hAnsi="Arial" w:cs="Arial"/>
-                <w:sz w:val="17"/>
-                <w:szCs w:val="17"/>
-              </w:rPr>
-              <w:instrText xml:space="preserve"> FORMTEXT </w:instrText>
-            </w:r>
-            <w:r>
-              <w:rPr>
-                <w:rFonts w:ascii="Arial" w:hAnsi="Arial" w:cs="Arial"/>
-                <w:sz w:val="17"/>
-                <w:szCs w:val="17"/>
-              </w:rPr>
-            </w:r>
-            <w:r>
-              <w:rPr>
-                <w:rFonts w:ascii="Arial" w:hAnsi="Arial" w:cs="Arial"/>
-                <w:sz w:val="17"/>
-                <w:szCs w:val="17"/>
-              </w:rPr>
-              <w:fldChar w:fldCharType="separate"/>
-            </w:r>
-            <w:r>
-              <w:rPr>
-                <w:rFonts w:ascii="Arial" w:hAnsi="Arial" w:cs="Arial"/>
-                <w:noProof/>
-                <w:sz w:val="17"/>
-                <w:szCs w:val="17"/>
-              </w:rPr>
-              <w:t> </w:t>
-            </w:r>
-            <w:r>
-              <w:rPr>
-                <w:rFonts w:ascii="Arial" w:hAnsi="Arial" w:cs="Arial"/>
-                <w:noProof/>
-                <w:sz w:val="17"/>
-                <w:szCs w:val="17"/>
-              </w:rPr>
-              <w:t> </w:t>
-            </w:r>
-            <w:r>
-              <w:rPr>
-                <w:rFonts w:ascii="Arial" w:hAnsi="Arial" w:cs="Arial"/>
-                <w:noProof/>
-                <w:sz w:val="17"/>
-                <w:szCs w:val="17"/>
-              </w:rPr>
-              <w:t> </w:t>
-            </w:r>
-            <w:r>
-              <w:rPr>
-                <w:rFonts w:ascii="Arial" w:hAnsi="Arial" w:cs="Arial"/>
-                <w:noProof/>
-                <w:sz w:val="17"/>
-                <w:szCs w:val="17"/>
-              </w:rPr>
-              <w:t> </w:t>
-            </w:r>
-            <w:r>
-              <w:rPr>
-                <w:rFonts w:ascii="Arial" w:hAnsi="Arial" w:cs="Arial"/>
-                <w:noProof/>
-                <w:sz w:val="17"/>
-                <w:szCs w:val="17"/>
-              </w:rPr>
-              <w:t> </w:t>
-            </w:r>
-            <w:r>
-              <w:rPr>
-                <w:sz w:val="18"/>
-                <w:szCs w:val="18"/>
-              </w:rPr>
-              <w:fldChar w:fldCharType="end"/>
-            </w:r>
-            <w:bookmarkEnd w:id="75"/>
-          </w:p>
-        </w:tc>
-        <w:tc>
-          <w:tcPr>
-            <w:tcW w:w="2578" w:type="dxa"/>
-            <w:tcBorders>
-              <w:top w:val="single" w:sz="4" w:space="0" w:color="auto"/>
-              <w:left w:val="single" w:sz="4" w:space="0" w:color="auto"/>
-              <w:bottom w:val="single" w:sz="4" w:space="0" w:color="auto"/>
-              <w:right w:val="single" w:sz="4" w:space="0" w:color="auto"/>
-            </w:tcBorders>
-          </w:tcPr>
-          <w:p>
-            <w:pPr>
-              <w:tabs>
-                <w:tab w:val="left" w:pos="360"/>
-              </w:tabs>
-              <w:rPr>
-                <w:rFonts w:ascii="Arial" w:hAnsi="Arial" w:cs="Arial"/>
-                <w:sz w:val="17"/>
-                <w:szCs w:val="17"/>
-              </w:rPr>
-            </w:pPr>
-            <w:r>
-              <w:rPr>
-                <w:rFonts w:ascii="Arial" w:hAnsi="Arial" w:cs="Arial"/>
-                <w:sz w:val="17"/>
-                <w:szCs w:val="17"/>
-              </w:rPr>
-              <w:fldChar w:fldCharType="begin">
-                <w:ffData>
                   <w:name w:val="Text57"/>
                   <w:enabled/>
                   <w:calcOnExit w:val="0"/>
@@ -15891,7 +15854,7 @@
                 </w:ffData>
               </w:fldChar>
             </w:r>
-            <w:bookmarkStart w:id="76" w:name="Text57"/>
+            <w:bookmarkStart w:id="75" w:name="Text57"/>
             <w:r>
               <w:rPr>
                 <w:rFonts w:ascii="Arial" w:hAnsi="Arial" w:cs="Arial"/>
@@ -15967,7 +15930,7 @@
               </w:rPr>
               <w:fldChar w:fldCharType="end"/>
             </w:r>
-            <w:bookmarkEnd w:id="76"/>
+            <w:bookmarkEnd w:id="75"/>
           </w:p>
         </w:tc>
       </w:tr>
@@ -18722,7 +18685,7 @@
         </w:rPr>
         <w:t xml:space="preserve"> </w:t>
       </w:r>
-      <w:bookmarkStart w:id="77" w:name="Check11"/>
+      <w:bookmarkStart w:id="76" w:name="Check11"/>
       <w:r>
         <w:rPr>
           <w:sz w:val="18"/>
@@ -18767,7 +18730,7 @@
         </w:rPr>
         <w:fldChar w:fldCharType="end"/>
       </w:r>
-      <w:bookmarkEnd w:id="77"/>
+      <w:bookmarkEnd w:id="76"/>
       <w:r>
         <w:rPr>
           <w:sz w:val="22"/>
@@ -18789,7 +18752,7 @@
         </w:rPr>
         <w:t xml:space="preserve"> </w:t>
       </w:r>
-      <w:bookmarkStart w:id="78" w:name="Check12"/>
+      <w:bookmarkStart w:id="77" w:name="Check12"/>
       <w:r>
         <w:rPr>
           <w:sz w:val="18"/>
@@ -18834,7 +18797,7 @@
         </w:rPr>
         <w:fldChar w:fldCharType="end"/>
       </w:r>
-      <w:bookmarkEnd w:id="78"/>
+      <w:bookmarkEnd w:id="77"/>
       <w:r>
         <w:rPr>
           <w:sz w:val="22"/>
@@ -18856,7 +18819,7 @@
         </w:rPr>
         <w:t xml:space="preserve"> </w:t>
       </w:r>
-      <w:bookmarkStart w:id="79" w:name="Check13"/>
+      <w:bookmarkStart w:id="78" w:name="Check13"/>
       <w:r>
         <w:rPr>
           <w:sz w:val="18"/>
@@ -18901,7 +18864,7 @@
         </w:rPr>
         <w:fldChar w:fldCharType="end"/>
       </w:r>
-      <w:bookmarkEnd w:id="79"/>
+      <w:bookmarkEnd w:id="78"/>
       <w:r>
         <w:rPr>
           <w:sz w:val="18"/>
@@ -18916,7 +18879,7 @@
         </w:rPr>
         <w:t xml:space="preserve">Other </w:t>
       </w:r>
-      <w:bookmarkStart w:id="80" w:name="Check15"/>
+      <w:bookmarkStart w:id="79" w:name="Check15"/>
       <w:r>
         <w:rPr>
           <w:sz w:val="18"/>
@@ -18961,7 +18924,7 @@
         </w:rPr>
         <w:fldChar w:fldCharType="end"/>
       </w:r>
-      <w:bookmarkEnd w:id="80"/>
+      <w:bookmarkEnd w:id="79"/>
       <w:r>
         <w:rPr>
           <w:sz w:val="22"/>
@@ -18970,7 +18933,7 @@
         <w:tab/>
         <w:t>None</w:t>
       </w:r>
-      <w:bookmarkStart w:id="81" w:name="Check14"/>
+      <w:bookmarkStart w:id="80" w:name="Check14"/>
       <w:r>
         <w:rPr>
           <w:sz w:val="22"/>
@@ -19023,7 +18986,7 @@
         </w:rPr>
         <w:fldChar w:fldCharType="end"/>
       </w:r>
-      <w:bookmarkEnd w:id="81"/>
+      <w:bookmarkEnd w:id="80"/>
     </w:p>
     <w:p>
       <w:pPr>
@@ -19246,7 +19209,7 @@
                 </w:ffData>
               </w:fldChar>
             </w:r>
-            <w:bookmarkStart w:id="82" w:name="Text61"/>
+            <w:bookmarkStart w:id="81" w:name="Text61"/>
             <w:r>
               <w:rPr>
                 <w:rFonts w:ascii="Arial" w:hAnsi="Arial" w:cs="Arial"/>
@@ -19322,7 +19285,7 @@
               </w:rPr>
               <w:fldChar w:fldCharType="end"/>
             </w:r>
-            <w:bookmarkEnd w:id="82"/>
+            <w:bookmarkEnd w:id="81"/>
           </w:p>
         </w:tc>
         <w:tc>
@@ -19361,7 +19324,7 @@
                 </w:ffData>
               </w:fldChar>
             </w:r>
-            <w:bookmarkStart w:id="83" w:name="Text62"/>
+            <w:bookmarkStart w:id="82" w:name="Text62"/>
             <w:r>
               <w:rPr>
                 <w:rFonts w:ascii="Arial" w:hAnsi="Arial" w:cs="Arial"/>
@@ -19437,7 +19400,7 @@
               </w:rPr>
               <w:fldChar w:fldCharType="end"/>
             </w:r>
-            <w:bookmarkEnd w:id="83"/>
+            <w:bookmarkEnd w:id="82"/>
           </w:p>
         </w:tc>
         <w:tc>
@@ -19476,7 +19439,7 @@
                 </w:ffData>
               </w:fldChar>
             </w:r>
-            <w:bookmarkStart w:id="84" w:name="Text63"/>
+            <w:bookmarkStart w:id="83" w:name="Text63"/>
             <w:r>
               <w:rPr>
                 <w:rFonts w:ascii="Arial" w:hAnsi="Arial" w:cs="Arial"/>
@@ -19552,7 +19515,7 @@
               </w:rPr>
               <w:fldChar w:fldCharType="end"/>
             </w:r>
-            <w:bookmarkEnd w:id="84"/>
+            <w:bookmarkEnd w:id="83"/>
           </w:p>
         </w:tc>
         <w:tc>
@@ -19591,7 +19554,7 @@
                 </w:ffData>
               </w:fldChar>
             </w:r>
-            <w:bookmarkStart w:id="85" w:name="Text64"/>
+            <w:bookmarkStart w:id="84" w:name="Text64"/>
             <w:r>
               <w:rPr>
                 <w:rFonts w:ascii="Arial" w:hAnsi="Arial" w:cs="Arial"/>
@@ -19667,7 +19630,7 @@
               </w:rPr>
               <w:fldChar w:fldCharType="end"/>
             </w:r>
-            <w:bookmarkEnd w:id="85"/>
+            <w:bookmarkEnd w:id="84"/>
           </w:p>
         </w:tc>
       </w:tr>
@@ -19711,7 +19674,7 @@
                 </w:ffData>
               </w:fldChar>
             </w:r>
-            <w:bookmarkStart w:id="86" w:name="Text67"/>
+            <w:bookmarkStart w:id="85" w:name="Text67"/>
             <w:r>
               <w:rPr>
                 <w:rFonts w:ascii="Arial" w:hAnsi="Arial" w:cs="Arial"/>
@@ -19787,7 +19750,7 @@
               </w:rPr>
               <w:fldChar w:fldCharType="end"/>
             </w:r>
-            <w:bookmarkEnd w:id="86"/>
+            <w:bookmarkEnd w:id="85"/>
           </w:p>
         </w:tc>
         <w:tc>
@@ -19826,7 +19789,7 @@
                 </w:ffData>
               </w:fldChar>
             </w:r>
-            <w:bookmarkStart w:id="87" w:name="Text68"/>
+            <w:bookmarkStart w:id="86" w:name="Text68"/>
             <w:r>
               <w:rPr>
                 <w:rFonts w:ascii="Arial" w:hAnsi="Arial" w:cs="Arial"/>
@@ -19902,7 +19865,7 @@
               </w:rPr>
               <w:fldChar w:fldCharType="end"/>
             </w:r>
-            <w:bookmarkEnd w:id="87"/>
+            <w:bookmarkEnd w:id="86"/>
           </w:p>
         </w:tc>
         <w:tc>
@@ -19941,7 +19904,7 @@
                 </w:ffData>
               </w:fldChar>
             </w:r>
-            <w:bookmarkStart w:id="88" w:name="Text66"/>
+            <w:bookmarkStart w:id="87" w:name="Text66"/>
             <w:r>
               <w:rPr>
                 <w:rFonts w:ascii="Arial" w:hAnsi="Arial" w:cs="Arial"/>
@@ -20017,7 +19980,7 @@
               </w:rPr>
               <w:fldChar w:fldCharType="end"/>
             </w:r>
-            <w:bookmarkEnd w:id="88"/>
+            <w:bookmarkEnd w:id="87"/>
           </w:p>
         </w:tc>
         <w:tc>
@@ -20056,7 +20019,7 @@
                 </w:ffData>
               </w:fldChar>
             </w:r>
-            <w:bookmarkStart w:id="89" w:name="Text65"/>
+            <w:bookmarkStart w:id="88" w:name="Text65"/>
             <w:r>
               <w:rPr>
                 <w:rFonts w:ascii="Arial" w:hAnsi="Arial" w:cs="Arial"/>
@@ -20132,7 +20095,7 @@
               </w:rPr>
               <w:fldChar w:fldCharType="end"/>
             </w:r>
-            <w:bookmarkEnd w:id="89"/>
+            <w:bookmarkEnd w:id="88"/>
           </w:p>
         </w:tc>
       </w:tr>
@@ -20591,7 +20554,7 @@
         </w:rPr>
         <w:t xml:space="preserve"> </w:t>
       </w:r>
-      <w:bookmarkStart w:id="90" w:name="Check20"/>
+      <w:bookmarkStart w:id="89" w:name="Check20"/>
       <w:r>
         <w:rPr>
           <w:sz w:val="18"/>
@@ -20636,7 +20599,7 @@
         </w:rPr>
         <w:fldChar w:fldCharType="end"/>
       </w:r>
-      <w:bookmarkEnd w:id="90"/>
+      <w:bookmarkEnd w:id="89"/>
       <w:r>
         <w:rPr>
           <w:sz w:val="22"/>
@@ -21477,23 +21440,13 @@
           <w:szCs w:val="18"/>
         </w:rPr>
       </w:pPr>
-      <w:proofErr w:type="gramStart"/>
-      <w:r>
-        <w:rPr>
-          <w:b/>
-          <w:sz w:val="22"/>
-          <w:szCs w:val="22"/>
-        </w:rPr>
-        <w:t>added</w:t>
-      </w:r>
-      <w:proofErr w:type="gramEnd"/>
-      <w:r>
-        <w:rPr>
-          <w:b/>
-          <w:sz w:val="22"/>
-          <w:szCs w:val="22"/>
-        </w:rPr>
-        <w:t xml:space="preserve"> to the preexisting work</w:t>
+      <w:r>
+        <w:rPr>
+          <w:b/>
+          <w:sz w:val="22"/>
+          <w:szCs w:val="22"/>
+        </w:rPr>
+        <w:t>added to the preexisting work</w:t>
       </w:r>
       <w:r>
         <w:rPr>
@@ -23437,7 +23390,7 @@
                 </w:ffData>
               </w:fldChar>
             </w:r>
-            <w:bookmarkStart w:id="91" w:name="Text79"/>
+            <w:bookmarkStart w:id="90" w:name="Text79"/>
             <w:r>
               <w:rPr>
                 <w:rFonts w:ascii="Arial" w:hAnsi="Arial" w:cs="Arial"/>
@@ -23477,7 +23430,7 @@
               </w:rPr>
               <w:fldChar w:fldCharType="end"/>
             </w:r>
-            <w:bookmarkEnd w:id="91"/>
+            <w:bookmarkEnd w:id="90"/>
           </w:p>
         </w:tc>
         <w:tc>
@@ -23516,7 +23469,7 @@
                 </w:ffData>
               </w:fldChar>
             </w:r>
-            <w:bookmarkStart w:id="92" w:name="Text80"/>
+            <w:bookmarkStart w:id="91" w:name="Text80"/>
             <w:r>
               <w:rPr>
                 <w:rFonts w:ascii="Arial" w:hAnsi="Arial" w:cs="Arial"/>
@@ -23564,7 +23517,7 @@
               </w:rPr>
               <w:fldChar w:fldCharType="end"/>
             </w:r>
-            <w:bookmarkEnd w:id="92"/>
+            <w:bookmarkEnd w:id="91"/>
           </w:p>
         </w:tc>
         <w:tc>
@@ -23603,7 +23556,7 @@
                 </w:ffData>
               </w:fldChar>
             </w:r>
-            <w:bookmarkStart w:id="93" w:name="Text81"/>
+            <w:bookmarkStart w:id="92" w:name="Text81"/>
             <w:r>
               <w:rPr>
                 <w:rFonts w:ascii="Arial" w:hAnsi="Arial" w:cs="Arial"/>
@@ -23643,7 +23596,7 @@
               </w:rPr>
               <w:fldChar w:fldCharType="end"/>
             </w:r>
-            <w:bookmarkEnd w:id="93"/>
+            <w:bookmarkEnd w:id="92"/>
           </w:p>
         </w:tc>
       </w:tr>
@@ -23761,7 +23714,7 @@
                 </w:ffData>
               </w:fldChar>
             </w:r>
-            <w:bookmarkStart w:id="94" w:name="Text82"/>
+            <w:bookmarkStart w:id="93" w:name="Text82"/>
             <w:r>
               <w:rPr>
                 <w:rFonts w:ascii="Arial" w:hAnsi="Arial" w:cs="Arial"/>
@@ -23801,7 +23754,7 @@
               </w:rPr>
               <w:fldChar w:fldCharType="end"/>
             </w:r>
-            <w:bookmarkEnd w:id="94"/>
+            <w:bookmarkEnd w:id="93"/>
           </w:p>
         </w:tc>
         <w:tc>
@@ -23840,7 +23793,7 @@
                 </w:ffData>
               </w:fldChar>
             </w:r>
-            <w:bookmarkStart w:id="95" w:name="Text83"/>
+            <w:bookmarkStart w:id="94" w:name="Text83"/>
             <w:r>
               <w:rPr>
                 <w:rFonts w:ascii="Arial" w:hAnsi="Arial" w:cs="Arial"/>
@@ -23888,7 +23841,7 @@
               </w:rPr>
               <w:fldChar w:fldCharType="end"/>
             </w:r>
-            <w:bookmarkEnd w:id="95"/>
+            <w:bookmarkEnd w:id="94"/>
           </w:p>
         </w:tc>
         <w:tc>
@@ -23927,7 +23880,7 @@
                 </w:ffData>
               </w:fldChar>
             </w:r>
-            <w:bookmarkStart w:id="96" w:name="Text84"/>
+            <w:bookmarkStart w:id="95" w:name="Text84"/>
             <w:r>
               <w:rPr>
                 <w:rFonts w:ascii="Arial" w:hAnsi="Arial" w:cs="Arial"/>
@@ -23966,7 +23919,7 @@
               </w:rPr>
               <w:fldChar w:fldCharType="end"/>
             </w:r>
-            <w:bookmarkEnd w:id="96"/>
+            <w:bookmarkEnd w:id="95"/>
           </w:p>
         </w:tc>
       </w:tr>
@@ -24724,7 +24677,7 @@
         </w:rPr>
         <w:t xml:space="preserve">License to a company </w:t>
       </w:r>
-      <w:bookmarkStart w:id="97" w:name="Check53"/>
+      <w:bookmarkStart w:id="96" w:name="Check53"/>
       <w:r>
         <w:rPr>
           <w:sz w:val="18"/>
@@ -24770,7 +24723,7 @@
         </w:rPr>
         <w:fldChar w:fldCharType="end"/>
       </w:r>
-      <w:bookmarkEnd w:id="97"/>
+      <w:bookmarkEnd w:id="96"/>
       <w:r>
         <w:rPr>
           <w:sz w:val="22"/>
@@ -24779,7 +24732,7 @@
         <w:tab/>
         <w:t>Start a new company</w:t>
       </w:r>
-      <w:bookmarkStart w:id="98" w:name="Check52"/>
+      <w:bookmarkStart w:id="97" w:name="Check52"/>
       <w:r>
         <w:rPr>
           <w:sz w:val="18"/>
@@ -24824,7 +24777,7 @@
         </w:rPr>
         <w:fldChar w:fldCharType="end"/>
       </w:r>
-      <w:bookmarkEnd w:id="98"/>
+      <w:bookmarkEnd w:id="97"/>
       <w:r>
         <w:rPr>
           <w:sz w:val="22"/>
@@ -24850,7 +24803,7 @@
         </w:rPr>
         <w:t xml:space="preserve">Other </w:t>
       </w:r>
-      <w:bookmarkStart w:id="99" w:name="Check51"/>
+      <w:bookmarkStart w:id="98" w:name="Check51"/>
       <w:r>
         <w:rPr>
           <w:sz w:val="18"/>
@@ -24896,30 +24849,14 @@
         </w:rPr>
         <w:fldChar w:fldCharType="end"/>
       </w:r>
-      <w:bookmarkEnd w:id="99"/>
+      <w:bookmarkEnd w:id="98"/>
       <w:r>
         <w:rPr>
           <w:sz w:val="22"/>
           <w:szCs w:val="22"/>
         </w:rPr>
         <w:tab/>
-        <w:t xml:space="preserve">please </w:t>
-      </w:r>
-      <w:proofErr w:type="gramStart"/>
-      <w:r>
-        <w:rPr>
-          <w:sz w:val="22"/>
-          <w:szCs w:val="22"/>
-        </w:rPr>
-        <w:t>explain</w:t>
-      </w:r>
-      <w:proofErr w:type="gramEnd"/>
-      <w:r>
-        <w:rPr>
-          <w:sz w:val="22"/>
-          <w:szCs w:val="22"/>
-        </w:rPr>
-        <w:t xml:space="preserve">: </w:t>
+        <w:t xml:space="preserve">please explain: </w:t>
       </w:r>
       <w:r>
         <w:rPr>
@@ -24935,7 +24872,7 @@
           </w:ffData>
         </w:fldChar>
       </w:r>
-      <w:bookmarkStart w:id="100" w:name="Text88"/>
+      <w:bookmarkStart w:id="99" w:name="Text88"/>
       <w:r>
         <w:rPr>
           <w:sz w:val="22"/>
@@ -25003,7 +24940,7 @@
         </w:rPr>
         <w:fldChar w:fldCharType="end"/>
       </w:r>
-      <w:bookmarkEnd w:id="100"/>
+      <w:bookmarkEnd w:id="99"/>
     </w:p>
     <w:p>
       <w:pPr>
@@ -25115,7 +25052,7 @@
           </w:ffData>
         </w:fldChar>
       </w:r>
-      <w:bookmarkStart w:id="101" w:name="Text89"/>
+      <w:bookmarkStart w:id="100" w:name="Text89"/>
       <w:r>
         <w:rPr>
           <w:rFonts w:ascii="Arial" w:hAnsi="Arial" w:cs="Arial"/>
@@ -25155,7 +25092,7 @@
         </w:rPr>
         <w:fldChar w:fldCharType="end"/>
       </w:r>
-      <w:bookmarkEnd w:id="101"/>
+      <w:bookmarkEnd w:id="100"/>
     </w:p>
     <w:p>
       <w:pPr>
@@ -25601,7 +25538,7 @@
         <w:lastRenderedPageBreak/>
         <w:t xml:space="preserve">Diagnostic/Prognostic </w:t>
       </w:r>
-      <w:bookmarkStart w:id="102" w:name="Check64"/>
+      <w:bookmarkStart w:id="101" w:name="Check64"/>
       <w:r>
         <w:rPr>
           <w:sz w:val="18"/>
@@ -25646,7 +25583,7 @@
         </w:rPr>
         <w:fldChar w:fldCharType="end"/>
       </w:r>
-      <w:bookmarkEnd w:id="102"/>
+      <w:bookmarkEnd w:id="101"/>
     </w:p>
     <w:p>
       <w:pPr>
@@ -25665,7 +25602,7 @@
         </w:rPr>
         <w:t xml:space="preserve">Screening tool </w:t>
       </w:r>
-      <w:bookmarkStart w:id="103" w:name="Check65"/>
+      <w:bookmarkStart w:id="102" w:name="Check65"/>
       <w:r>
         <w:rPr>
           <w:sz w:val="18"/>
@@ -25710,7 +25647,7 @@
         </w:rPr>
         <w:fldChar w:fldCharType="end"/>
       </w:r>
-      <w:bookmarkEnd w:id="103"/>
+      <w:bookmarkEnd w:id="102"/>
     </w:p>
     <w:p>
       <w:pPr>
@@ -25729,7 +25666,7 @@
         </w:rPr>
         <w:t xml:space="preserve">Research tool </w:t>
       </w:r>
-      <w:bookmarkStart w:id="104" w:name="Check66"/>
+      <w:bookmarkStart w:id="103" w:name="Check66"/>
       <w:r>
         <w:rPr>
           <w:sz w:val="18"/>
@@ -25775,7 +25712,7 @@
         </w:rPr>
         <w:fldChar w:fldCharType="end"/>
       </w:r>
-      <w:bookmarkEnd w:id="104"/>
+      <w:bookmarkEnd w:id="103"/>
     </w:p>
     <w:p>
       <w:pPr>
@@ -25794,7 +25731,7 @@
         </w:rPr>
         <w:t xml:space="preserve">Imaging, Labeling, Detection </w:t>
       </w:r>
-      <w:bookmarkStart w:id="105" w:name="Check67"/>
+      <w:bookmarkStart w:id="104" w:name="Check67"/>
       <w:r>
         <w:rPr>
           <w:sz w:val="18"/>
@@ -25839,7 +25776,7 @@
         </w:rPr>
         <w:fldChar w:fldCharType="end"/>
       </w:r>
-      <w:bookmarkEnd w:id="105"/>
+      <w:bookmarkEnd w:id="104"/>
     </w:p>
     <w:p>
       <w:pPr>
@@ -25858,7 +25795,7 @@
         </w:rPr>
         <w:t xml:space="preserve">Method/process </w:t>
       </w:r>
-      <w:bookmarkStart w:id="106" w:name="Check68"/>
+      <w:bookmarkStart w:id="105" w:name="Check68"/>
       <w:r>
         <w:rPr>
           <w:sz w:val="18"/>
@@ -25903,7 +25840,7 @@
         </w:rPr>
         <w:fldChar w:fldCharType="end"/>
       </w:r>
-      <w:bookmarkEnd w:id="106"/>
+      <w:bookmarkEnd w:id="105"/>
     </w:p>
     <w:p>
       <w:pPr>
@@ -25922,7 +25859,7 @@
         </w:rPr>
         <w:t xml:space="preserve">Improvement of existing device </w:t>
       </w:r>
-      <w:bookmarkStart w:id="107" w:name="Check70"/>
+      <w:bookmarkStart w:id="106" w:name="Check70"/>
       <w:r>
         <w:rPr>
           <w:sz w:val="18"/>
@@ -25967,7 +25904,7 @@
         </w:rPr>
         <w:fldChar w:fldCharType="end"/>
       </w:r>
-      <w:bookmarkEnd w:id="107"/>
+      <w:bookmarkEnd w:id="106"/>
     </w:p>
     <w:p>
       <w:pPr>
@@ -25993,7 +25930,7 @@
         </w:rPr>
         <w:t xml:space="preserve">lgorithm </w:t>
       </w:r>
-      <w:bookmarkStart w:id="108" w:name="Check71"/>
+      <w:bookmarkStart w:id="107" w:name="Check71"/>
       <w:r>
         <w:rPr>
           <w:sz w:val="18"/>
@@ -26038,7 +25975,7 @@
         </w:rPr>
         <w:fldChar w:fldCharType="end"/>
       </w:r>
-      <w:bookmarkEnd w:id="108"/>
+      <w:bookmarkEnd w:id="107"/>
       <w:r>
         <w:rPr>
           <w:sz w:val="22"/>
@@ -26258,7 +26195,7 @@
         </w:rPr>
         <w:t xml:space="preserve">Wireless </w:t>
       </w:r>
-      <w:bookmarkStart w:id="109" w:name="Check72"/>
+      <w:bookmarkStart w:id="108" w:name="Check72"/>
       <w:r>
         <w:rPr>
           <w:sz w:val="18"/>
@@ -26303,7 +26240,7 @@
         </w:rPr>
         <w:fldChar w:fldCharType="end"/>
       </w:r>
-      <w:bookmarkEnd w:id="109"/>
+      <w:bookmarkEnd w:id="108"/>
     </w:p>
     <w:p>
       <w:pPr>
@@ -26322,7 +26259,7 @@
         </w:rPr>
         <w:t xml:space="preserve">Networking </w:t>
       </w:r>
-      <w:bookmarkStart w:id="110" w:name="Check73"/>
+      <w:bookmarkStart w:id="109" w:name="Check73"/>
       <w:r>
         <w:rPr>
           <w:sz w:val="18"/>
@@ -26367,7 +26304,7 @@
         </w:rPr>
         <w:fldChar w:fldCharType="end"/>
       </w:r>
-      <w:bookmarkEnd w:id="110"/>
+      <w:bookmarkEnd w:id="109"/>
     </w:p>
     <w:p>
       <w:pPr>
@@ -26386,7 +26323,7 @@
         </w:rPr>
         <w:t xml:space="preserve">Internet </w:t>
       </w:r>
-      <w:bookmarkStart w:id="111" w:name="Check74"/>
+      <w:bookmarkStart w:id="110" w:name="Check74"/>
       <w:r>
         <w:rPr>
           <w:sz w:val="18"/>
@@ -26431,7 +26368,7 @@
         </w:rPr>
         <w:fldChar w:fldCharType="end"/>
       </w:r>
-      <w:bookmarkEnd w:id="111"/>
+      <w:bookmarkEnd w:id="110"/>
     </w:p>
     <w:p>
       <w:pPr>
@@ -26526,7 +26463,7 @@
         </w:rPr>
         <w:t xml:space="preserve">Manufacturing </w:t>
       </w:r>
-      <w:bookmarkStart w:id="112" w:name="Check75"/>
+      <w:bookmarkStart w:id="111" w:name="Check75"/>
       <w:r>
         <w:rPr>
           <w:sz w:val="18"/>
@@ -26571,7 +26508,7 @@
         </w:rPr>
         <w:fldChar w:fldCharType="end"/>
       </w:r>
-      <w:bookmarkEnd w:id="112"/>
+      <w:bookmarkEnd w:id="111"/>
     </w:p>
     <w:p>
       <w:pPr>
@@ -26590,7 +26527,7 @@
         </w:rPr>
         <w:t xml:space="preserve">Other </w:t>
       </w:r>
-      <w:bookmarkStart w:id="113" w:name="Check76"/>
+      <w:bookmarkStart w:id="112" w:name="Check76"/>
       <w:r>
         <w:rPr>
           <w:sz w:val="18"/>
@@ -26635,7 +26572,7 @@
         </w:rPr>
         <w:fldChar w:fldCharType="end"/>
       </w:r>
-      <w:bookmarkEnd w:id="113"/>
+      <w:bookmarkEnd w:id="112"/>
       <w:r>
         <w:rPr>
           <w:sz w:val="22"/>
@@ -26660,22 +26597,7 @@
           <w:szCs w:val="22"/>
         </w:rPr>
         <w:tab/>
-      </w:r>
-      <w:proofErr w:type="gramStart"/>
-      <w:r>
-        <w:rPr>
-          <w:sz w:val="22"/>
-          <w:szCs w:val="22"/>
-        </w:rPr>
-        <w:t>please</w:t>
-      </w:r>
-      <w:proofErr w:type="gramEnd"/>
-      <w:r>
-        <w:rPr>
-          <w:sz w:val="22"/>
-          <w:szCs w:val="22"/>
-        </w:rPr>
-        <w:t xml:space="preserve"> specify:</w:t>
+        <w:t>please specify:</w:t>
       </w:r>
       <w:r>
         <w:rPr>
@@ -26691,7 +26613,7 @@
           </w:ffData>
         </w:fldChar>
       </w:r>
-      <w:bookmarkStart w:id="114" w:name="Text90"/>
+      <w:bookmarkStart w:id="113" w:name="Text90"/>
       <w:r>
         <w:rPr>
           <w:sz w:val="22"/>
@@ -26759,7 +26681,7 @@
         </w:rPr>
         <w:fldChar w:fldCharType="end"/>
       </w:r>
-      <w:bookmarkEnd w:id="114"/>
+      <w:bookmarkEnd w:id="113"/>
     </w:p>
     <w:p>
       <w:pPr>
@@ -26966,7 +26888,7 @@
           </w:ffData>
         </w:fldChar>
       </w:r>
-      <w:bookmarkStart w:id="115" w:name="Text91"/>
+      <w:bookmarkStart w:id="114" w:name="Text91"/>
       <w:r>
         <w:rPr>
           <w:rFonts w:ascii="Arial" w:hAnsi="Arial" w:cs="Arial"/>
@@ -26996,25 +26918,25 @@
           <w:sz w:val="18"/>
           <w:szCs w:val="18"/>
         </w:rPr>
-        <w:t xml:space="preserve">The software is used to solve both static and dynamic properties of </w:t>
-      </w:r>
-      <w:proofErr w:type="gramStart"/>
+        <w:t>The software is used to solve both static and dynamic properties of interacting</w:t>
+      </w:r>
+      <w:bookmarkStart w:id="115" w:name="_GoBack"/>
+      <w:bookmarkEnd w:id="115"/>
       <w:r>
         <w:rPr>
           <w:rFonts w:ascii="Arial" w:hAnsi="Arial" w:cs="Arial"/>
           <w:sz w:val="18"/>
           <w:szCs w:val="18"/>
         </w:rPr>
-        <w:t>interacting  systems</w:t>
-      </w:r>
-      <w:proofErr w:type="gramEnd"/>
+        <w:t xml:space="preserve"> systems of many spins/qubits.</w:t>
+      </w:r>
       <w:r>
         <w:rPr>
           <w:rFonts w:ascii="Arial" w:hAnsi="Arial" w:cs="Arial"/>
           <w:sz w:val="18"/>
           <w:szCs w:val="18"/>
         </w:rPr>
-        <w:t xml:space="preserve"> of many spins/qubits.</w:t>
+        <w:t> </w:t>
       </w:r>
       <w:r>
         <w:rPr>
@@ -27050,20 +26972,12 @@
       </w:r>
       <w:r>
         <w:rPr>
-          <w:rFonts w:ascii="Arial" w:hAnsi="Arial" w:cs="Arial"/>
-          <w:sz w:val="18"/>
-          <w:szCs w:val="18"/>
-        </w:rPr>
-        <w:t> </w:t>
-      </w:r>
-      <w:r>
-        <w:rPr>
           <w:sz w:val="18"/>
           <w:szCs w:val="18"/>
         </w:rPr>
         <w:fldChar w:fldCharType="end"/>
       </w:r>
-      <w:bookmarkEnd w:id="115"/>
+      <w:bookmarkEnd w:id="114"/>
     </w:p>
     <w:p>
       <w:pPr>
@@ -27775,151 +27689,7 @@
           <w:sz w:val="22"/>
           <w:szCs w:val="22"/>
         </w:rPr>
-        <w:t xml:space="preserve">In condensed matter physics many interesting phenomena comes about via the strong interactions between the </w:t>
-      </w:r>
-      <w:proofErr w:type="spellStart"/>
-      <w:r>
-        <w:rPr>
-          <w:rFonts w:ascii="Arial" w:hAnsi="Arial" w:cs="Arial"/>
-          <w:sz w:val="22"/>
-          <w:szCs w:val="22"/>
-        </w:rPr>
-        <w:t>indivual</w:t>
-      </w:r>
-      <w:proofErr w:type="spellEnd"/>
-      <w:r>
-        <w:rPr>
-          <w:rFonts w:ascii="Arial" w:hAnsi="Arial" w:cs="Arial"/>
-          <w:sz w:val="22"/>
-          <w:szCs w:val="22"/>
-        </w:rPr>
-        <w:t xml:space="preserve"> components of the system. There are many tools </w:t>
-      </w:r>
-      <w:proofErr w:type="spellStart"/>
-      <w:r>
-        <w:rPr>
-          <w:rFonts w:ascii="Arial" w:hAnsi="Arial" w:cs="Arial"/>
-          <w:sz w:val="22"/>
-          <w:szCs w:val="22"/>
-        </w:rPr>
-        <w:t>availible</w:t>
-      </w:r>
-      <w:proofErr w:type="spellEnd"/>
-      <w:r>
-        <w:rPr>
-          <w:rFonts w:ascii="Arial" w:hAnsi="Arial" w:cs="Arial"/>
-          <w:sz w:val="22"/>
-          <w:szCs w:val="22"/>
-        </w:rPr>
-        <w:t xml:space="preserve"> to study these strongly interacting quantum systems in </w:t>
-      </w:r>
-      <w:proofErr w:type="spellStart"/>
-      <w:r>
-        <w:rPr>
-          <w:rFonts w:ascii="Arial" w:hAnsi="Arial" w:cs="Arial"/>
-          <w:sz w:val="22"/>
-          <w:szCs w:val="22"/>
-        </w:rPr>
-        <w:t>equalibrium</w:t>
-      </w:r>
-      <w:proofErr w:type="spellEnd"/>
-      <w:r>
-        <w:rPr>
-          <w:rFonts w:ascii="Arial" w:hAnsi="Arial" w:cs="Arial"/>
-          <w:sz w:val="22"/>
-          <w:szCs w:val="22"/>
-        </w:rPr>
-        <w:t xml:space="preserve"> but there are </w:t>
-      </w:r>
-      <w:proofErr w:type="gramStart"/>
-      <w:r>
-        <w:rPr>
-          <w:rFonts w:ascii="Arial" w:hAnsi="Arial" w:cs="Arial"/>
-          <w:sz w:val="22"/>
-          <w:szCs w:val="22"/>
-        </w:rPr>
-        <w:t>less</w:t>
-      </w:r>
-      <w:proofErr w:type="gramEnd"/>
-      <w:r>
-        <w:rPr>
-          <w:rFonts w:ascii="Arial" w:hAnsi="Arial" w:cs="Arial"/>
-          <w:sz w:val="22"/>
-          <w:szCs w:val="22"/>
-        </w:rPr>
-        <w:t xml:space="preserve"> tools </w:t>
-      </w:r>
-      <w:proofErr w:type="spellStart"/>
-      <w:r>
-        <w:rPr>
-          <w:rFonts w:ascii="Arial" w:hAnsi="Arial" w:cs="Arial"/>
-          <w:sz w:val="22"/>
-          <w:szCs w:val="22"/>
-        </w:rPr>
-        <w:t>availible</w:t>
-      </w:r>
-      <w:proofErr w:type="spellEnd"/>
-      <w:r>
-        <w:rPr>
-          <w:rFonts w:ascii="Arial" w:hAnsi="Arial" w:cs="Arial"/>
-          <w:sz w:val="22"/>
-          <w:szCs w:val="22"/>
-        </w:rPr>
-        <w:t xml:space="preserve"> to study them when they are driven out of </w:t>
-      </w:r>
-      <w:proofErr w:type="spellStart"/>
-      <w:r>
-        <w:rPr>
-          <w:rFonts w:ascii="Arial" w:hAnsi="Arial" w:cs="Arial"/>
-          <w:sz w:val="22"/>
-          <w:szCs w:val="22"/>
-        </w:rPr>
-        <w:t>equalibrium</w:t>
-      </w:r>
-      <w:proofErr w:type="spellEnd"/>
-      <w:r>
-        <w:rPr>
-          <w:rFonts w:ascii="Arial" w:hAnsi="Arial" w:cs="Arial"/>
-          <w:sz w:val="22"/>
-          <w:szCs w:val="22"/>
-        </w:rPr>
-        <w:t xml:space="preserve">. The only tool </w:t>
-      </w:r>
-      <w:proofErr w:type="spellStart"/>
-      <w:r>
-        <w:rPr>
-          <w:rFonts w:ascii="Arial" w:hAnsi="Arial" w:cs="Arial"/>
-          <w:sz w:val="22"/>
-          <w:szCs w:val="22"/>
-        </w:rPr>
-        <w:t>availible</w:t>
-      </w:r>
-      <w:proofErr w:type="spellEnd"/>
-      <w:r>
-        <w:rPr>
-          <w:rFonts w:ascii="Arial" w:hAnsi="Arial" w:cs="Arial"/>
-          <w:sz w:val="22"/>
-          <w:szCs w:val="22"/>
-        </w:rPr>
-        <w:t xml:space="preserve"> to numerically study these strongly driven systems is via direct simulation of the Schrodinger equation in full </w:t>
-      </w:r>
-      <w:proofErr w:type="spellStart"/>
-      <w:r>
-        <w:rPr>
-          <w:rFonts w:ascii="Arial" w:hAnsi="Arial" w:cs="Arial"/>
-          <w:sz w:val="22"/>
-          <w:szCs w:val="22"/>
-        </w:rPr>
-        <w:t>hilbert</w:t>
-      </w:r>
-      <w:proofErr w:type="spellEnd"/>
-      <w:r>
-        <w:rPr>
-          <w:rFonts w:ascii="Arial" w:hAnsi="Arial" w:cs="Arial"/>
-          <w:sz w:val="22"/>
-          <w:szCs w:val="22"/>
-        </w:rPr>
-        <w:t xml:space="preserve"> space. Our software allows for an easy interface to do these simulations for arbitrary time dependent Hamiltonians for up to 32 qubits at a time.</w:t>
+        <w:t>In condensed matter physics many interesting phenomena comes about via the strong interactions between the indivual components of the system. There are many tools availible to study these strongly interacting quantum systems in equalibrium but there are less tools availible to study them when they are driven out of equalibrium. The only tool availible to numerically study these strongly driven systems is via direct simulation of the Schrodinger equation in full hilbert space. Our software allows for an easy interface to do these simulations for arbitrary time dependent Hamiltonians for up to 32 qubits at a time.</w:t>
       </w:r>
       <w:r>
         <w:rPr>
@@ -32288,7 +32058,7 @@
         <w:sz w:val="18"/>
         <w:szCs w:val="18"/>
       </w:rPr>
-      <w:t>10</w:t>
+      <w:t>9</w:t>
     </w:r>
     <w:r>
       <w:rPr>
@@ -36132,13 +35902,32 @@
   <a:extraClrSchemeLst/>
   <a:extLst>
     <a:ext uri="{05A4C25C-085E-4340-85A3-A5531E510DB2}">
-      <thm15:themeFamily xmlns="" xmlns:thm15="http://schemas.microsoft.com/office/thememl/2012/main" name="Office Theme" id="{62F939B6-93AF-4DB8-9C6B-D6C7DFDC589F}" vid="{4A3C46E8-61CC-4603-A589-7422A47A8E4A}"/>
+      <thm15:themeFamily xmlns:thm15="http://schemas.microsoft.com/office/thememl/2012/main" xmlns="" name="Office Theme" id="{62F939B6-93AF-4DB8-9C6B-D6C7DFDC589F}" vid="{4A3C46E8-61CC-4603-A589-7422A47A8E4A}"/>
     </a:ext>
   </a:extLst>
 </a:theme>
 </file>
 
 <file path=customXml/item1.xml><?xml version="1.0" encoding="utf-8"?>
+<p:properties xmlns:p="http://schemas.microsoft.com/office/2006/metadata/properties" xmlns:xsi="http://www.w3.org/2001/XMLSchema-instance" xmlns:pc="http://schemas.microsoft.com/office/infopath/2007/PartnerControls">
+  <documentManagement>
+    <OTD_x0020_Vendor xmlns="8b9a998b-6ebf-412a-b08a-96d977c9291c" xsi:nil="true"/>
+    <OTD_x0020_Keywords xmlns="8b9a998b-6ebf-412a-b08a-96d977c9291c" xsi:nil="true"/>
+    <OTD_x0020_Document_x0020_Type xmlns="8b9a998b-6ebf-412a-b08a-96d977c9291c" xsi:nil="true"/>
+  </documentManagement>
+</p:properties>
+</file>
+
+<file path=customXml/item2.xml><?xml version="1.0" encoding="utf-8"?>
+<?mso-contentType ?>
+<FormTemplates xmlns="http://schemas.microsoft.com/sharepoint/v3/contenttype/forms">
+  <Display>DocumentLibraryForm</Display>
+  <Edit>DocumentLibraryForm</Edit>
+  <New>DocumentLibraryForm</New>
+</FormTemplates>
+</file>
+
+<file path=customXml/item3.xml><?xml version="1.0" encoding="utf-8"?>
 <ct:contentTypeSchema xmlns:ct="http://schemas.microsoft.com/office/2006/metadata/contentType" xmlns:ma="http://schemas.microsoft.com/office/2006/metadata/properties/metaAttributes" ct:_="" ma:_="" ma:contentTypeName="OTD Document" ma:contentTypeID="0x010100BBF5CA5D670F2A4096C74DF3E7E8689800D1197787BC199D48A1622DC414FBF64D" ma:contentTypeVersion="3" ma:contentTypeDescription="" ma:contentTypeScope="" ma:versionID="bd9af1f2db3230f54eb197feaa514484">
   <xsd:schema xmlns:xsd="http://www.w3.org/2001/XMLSchema" xmlns:p="http://schemas.microsoft.com/office/2006/metadata/properties" xmlns:ns2="8b9a998b-6ebf-412a-b08a-96d977c9291c" targetNamespace="http://schemas.microsoft.com/office/2006/metadata/properties" ma:root="true" ma:fieldsID="47358710603c0941c44f3d1cda27dc46" ns2:_="">
     <xsd:import namespace="8b9a998b-6ebf-412a-b08a-96d977c9291c"/>
@@ -36212,30 +36001,29 @@
 </ct:contentTypeSchema>
 </file>
 
-<file path=customXml/item2.xml><?xml version="1.0" encoding="utf-8"?>
-<?mso-contentType ?>
-<FormTemplates xmlns="http://schemas.microsoft.com/sharepoint/v3/contenttype/forms">
-  <Display>DocumentLibraryForm</Display>
-  <Edit>DocumentLibraryForm</Edit>
-  <New>DocumentLibraryForm</New>
-</FormTemplates>
-</file>
-
-<file path=customXml/item3.xml><?xml version="1.0" encoding="utf-8"?>
-<p:properties xmlns:p="http://schemas.microsoft.com/office/2006/metadata/properties" xmlns:xsi="http://www.w3.org/2001/XMLSchema-instance" xmlns:pc="http://schemas.microsoft.com/office/infopath/2007/PartnerControls">
-  <documentManagement>
-    <OTD_x0020_Vendor xmlns="8b9a998b-6ebf-412a-b08a-96d977c9291c" xsi:nil="true"/>
-    <OTD_x0020_Keywords xmlns="8b9a998b-6ebf-412a-b08a-96d977c9291c" xsi:nil="true"/>
-    <OTD_x0020_Document_x0020_Type xmlns="8b9a998b-6ebf-412a-b08a-96d977c9291c" xsi:nil="true"/>
-  </documentManagement>
-</p:properties>
-</file>
-
 <file path=customXml/item4.xml><?xml version="1.0" encoding="utf-8"?>
 <b:Sources xmlns:b="http://schemas.openxmlformats.org/officeDocument/2006/bibliography" xmlns="http://schemas.openxmlformats.org/officeDocument/2006/bibliography" SelectedStyle="\APA.XSL" StyleName="APA"/>
 </file>
 
 <file path=customXml/itemProps1.xml><?xml version="1.0" encoding="utf-8"?>
+<ds:datastoreItem xmlns:ds="http://schemas.openxmlformats.org/officeDocument/2006/customXml" ds:itemID="{C969BDF5-31B4-4B36-988E-23D412027270}">
+  <ds:schemaRefs>
+    <ds:schemaRef ds:uri="http://schemas.microsoft.com/office/2006/metadata/properties"/>
+    <ds:schemaRef ds:uri="http://schemas.microsoft.com/office/infopath/2007/PartnerControls"/>
+    <ds:schemaRef ds:uri="8b9a998b-6ebf-412a-b08a-96d977c9291c"/>
+  </ds:schemaRefs>
+</ds:datastoreItem>
+</file>
+
+<file path=customXml/itemProps2.xml><?xml version="1.0" encoding="utf-8"?>
+<ds:datastoreItem xmlns:ds="http://schemas.openxmlformats.org/officeDocument/2006/customXml" ds:itemID="{C544B916-F07B-4E6B-8085-4B1735D3396E}">
+  <ds:schemaRefs>
+    <ds:schemaRef ds:uri="http://schemas.microsoft.com/sharepoint/v3/contenttype/forms"/>
+  </ds:schemaRefs>
+</ds:datastoreItem>
+</file>
+
+<file path=customXml/itemProps3.xml><?xml version="1.0" encoding="utf-8"?>
 <ds:datastoreItem xmlns:ds="http://schemas.openxmlformats.org/officeDocument/2006/customXml" ds:itemID="{DE092769-6670-4B22-B053-7B647C228CA5}">
   <ds:schemaRefs>
     <ds:schemaRef ds:uri="http://schemas.microsoft.com/office/2006/metadata/contentType"/>
@@ -36252,26 +36040,8 @@
 </ds:datastoreItem>
 </file>
 
-<file path=customXml/itemProps2.xml><?xml version="1.0" encoding="utf-8"?>
-<ds:datastoreItem xmlns:ds="http://schemas.openxmlformats.org/officeDocument/2006/customXml" ds:itemID="{C544B916-F07B-4E6B-8085-4B1735D3396E}">
-  <ds:schemaRefs>
-    <ds:schemaRef ds:uri="http://schemas.microsoft.com/sharepoint/v3/contenttype/forms"/>
-  </ds:schemaRefs>
-</ds:datastoreItem>
-</file>
-
-<file path=customXml/itemProps3.xml><?xml version="1.0" encoding="utf-8"?>
-<ds:datastoreItem xmlns:ds="http://schemas.openxmlformats.org/officeDocument/2006/customXml" ds:itemID="{C969BDF5-31B4-4B36-988E-23D412027270}">
-  <ds:schemaRefs>
-    <ds:schemaRef ds:uri="http://schemas.microsoft.com/office/2006/metadata/properties"/>
-    <ds:schemaRef ds:uri="http://schemas.microsoft.com/office/infopath/2007/PartnerControls"/>
-    <ds:schemaRef ds:uri="8b9a998b-6ebf-412a-b08a-96d977c9291c"/>
-  </ds:schemaRefs>
-</ds:datastoreItem>
-</file>
-
 <file path=customXml/itemProps4.xml><?xml version="1.0" encoding="utf-8"?>
-<ds:datastoreItem xmlns:ds="http://schemas.openxmlformats.org/officeDocument/2006/customXml" ds:itemID="{F5381708-E40C-4228-8B81-51F1418F49AF}">
+<ds:datastoreItem xmlns:ds="http://schemas.openxmlformats.org/officeDocument/2006/customXml" ds:itemID="{04680622-70D8-4459-830F-0A8FED5ABC6A}">
   <ds:schemaRefs>
     <ds:schemaRef ds:uri="http://schemas.openxmlformats.org/officeDocument/2006/bibliography"/>
   </ds:schemaRefs>

</xml_diff>